<commit_message>
Added template for dossier optimalisatie
</commit_message>
<xml_diff>
--- a/datawarehouse/Optimalisatie dossier.docx
+++ b/datawarehouse/Optimalisatie dossier.docx
@@ -2,54 +2,1640 @@
 <file path=word/document.xml><?xml version="1.0" encoding="utf-8"?>
 <w:document xmlns:wpc="http://schemas.microsoft.com/office/word/2010/wordprocessingCanvas" xmlns:cx="http://schemas.microsoft.com/office/drawing/2014/chartex" xmlns:cx1="http://schemas.microsoft.com/office/drawing/2015/9/8/chartex" xmlns:cx2="http://schemas.microsoft.com/office/drawing/2015/10/21/chartex" xmlns:cx3="http://schemas.microsoft.com/office/drawing/2016/5/9/chartex" xmlns:cx4="http://schemas.microsoft.com/office/drawing/2016/5/10/chartex" xmlns:cx5="http://schemas.microsoft.com/office/drawing/2016/5/11/chartex" xmlns:cx6="http://schemas.microsoft.com/office/drawing/2016/5/12/chartex" xmlns:cx7="http://schemas.microsoft.com/office/drawing/2016/5/13/chartex" xmlns:cx8="http://schemas.microsoft.com/office/drawing/2016/5/14/chartex" xmlns:mc="http://schemas.openxmlformats.org/markup-compatibility/2006" xmlns:aink="http://schemas.microsoft.com/office/drawing/2016/ink" xmlns:am3d="http://schemas.microsoft.com/office/drawing/2017/model3d" xmlns:o="urn:schemas-microsoft-com:office:office" xmlns:oel="http://schemas.microsoft.com/office/2019/extlst" xmlns:r="http://schemas.openxmlformats.org/officeDocument/2006/relationships" xmlns:m="http://schemas.openxmlformats.org/officeDocument/2006/math" xmlns:v="urn:schemas-microsoft-com:vml" xmlns:wp14="http://schemas.microsoft.com/office/word/2010/wordprocessingDrawing" xmlns:wp="http://schemas.openxmlformats.org/drawingml/2006/wordprocessingDrawing" xmlns:w10="urn:schemas-microsoft-com:office:word" xmlns:w="http://schemas.openxmlformats.org/wordprocessingml/2006/main" xmlns:w14="http://schemas.microsoft.com/office/word/2010/wordml" xmlns:w15="http://schemas.microsoft.com/office/word/2012/wordml" xmlns:w16cex="http://schemas.microsoft.com/office/word/2018/wordml/cex" xmlns:w16cid="http://schemas.microsoft.com/office/word/2016/wordml/cid" xmlns:w16="http://schemas.microsoft.com/office/word/2018/wordml" xmlns:w16sdtdh="http://schemas.microsoft.com/office/word/2020/wordml/sdtdatahash" xmlns:w16se="http://schemas.microsoft.com/office/word/2015/wordml/symex" xmlns:wpg="http://schemas.microsoft.com/office/word/2010/wordprocessingGroup" xmlns:wpi="http://schemas.microsoft.com/office/word/2010/wordprocessingInk" xmlns:wne="http://schemas.microsoft.com/office/word/2006/wordml" xmlns:wps="http://schemas.microsoft.com/office/word/2010/wordprocessingShape" mc:Ignorable="w14 w15 w16se w16cid w16 w16cex w16sdtdh wp14">
   <w:body>
+    <w:sdt>
+      <w:sdtPr>
+        <w:id w:val="705760101"/>
+        <w:docPartObj>
+          <w:docPartGallery w:val="Cover Pages"/>
+          <w:docPartUnique/>
+        </w:docPartObj>
+      </w:sdtPr>
+      <w:sdtEndPr>
+        <w:rPr>
+          <w:rFonts w:asciiTheme="majorHAnsi" w:eastAsiaTheme="majorEastAsia" w:hAnsiTheme="majorHAnsi" w:cstheme="majorBidi"/>
+          <w:b/>
+          <w:color w:val="000000" w:themeColor="text1"/>
+          <w:sz w:val="26"/>
+          <w:szCs w:val="26"/>
+        </w:rPr>
+      </w:sdtEndPr>
+      <w:sdtContent>
+        <w:p/>
+        <w:p>
+          <w:pPr>
+            <w:pStyle w:val="Geenafstand"/>
+            <w:jc w:val="right"/>
+            <w:rPr>
+              <w:caps/>
+              <w:color w:val="262626" w:themeColor="text1" w:themeTint="D9"/>
+              <w:sz w:val="28"/>
+              <w:szCs w:val="28"/>
+            </w:rPr>
+          </w:pPr>
+          <w:r>
+            <w:rPr>
+              <w:noProof/>
+            </w:rPr>
+            <w:drawing>
+              <wp:anchor distT="0" distB="0" distL="114300" distR="114300" simplePos="0" relativeHeight="251663360" behindDoc="1" locked="0" layoutInCell="1" allowOverlap="1" wp14:anchorId="12AA319E" wp14:editId="51833B46">
+                <wp:simplePos x="0" y="0"/>
+                <wp:positionH relativeFrom="column">
+                  <wp:posOffset>4128135</wp:posOffset>
+                </wp:positionH>
+                <wp:positionV relativeFrom="paragraph">
+                  <wp:posOffset>4908550</wp:posOffset>
+                </wp:positionV>
+                <wp:extent cx="1644650" cy="1329690"/>
+                <wp:effectExtent l="0" t="0" r="0" b="3810"/>
+                <wp:wrapThrough wrapText="bothSides">
+                  <wp:wrapPolygon edited="0">
+                    <wp:start x="10508" y="0"/>
+                    <wp:lineTo x="9257" y="928"/>
+                    <wp:lineTo x="9257" y="1857"/>
+                    <wp:lineTo x="10508" y="4951"/>
+                    <wp:lineTo x="8006" y="9903"/>
+                    <wp:lineTo x="0" y="13926"/>
+                    <wp:lineTo x="0" y="21043"/>
+                    <wp:lineTo x="3503" y="21352"/>
+                    <wp:lineTo x="5504" y="21352"/>
+                    <wp:lineTo x="13510" y="21352"/>
+                    <wp:lineTo x="20766" y="20734"/>
+                    <wp:lineTo x="21266" y="18258"/>
+                    <wp:lineTo x="21266" y="17020"/>
+                    <wp:lineTo x="14511" y="14854"/>
+                    <wp:lineTo x="14761" y="9903"/>
+                    <wp:lineTo x="15762" y="9903"/>
+                    <wp:lineTo x="18764" y="5880"/>
+                    <wp:lineTo x="18764" y="4951"/>
+                    <wp:lineTo x="12760" y="0"/>
+                    <wp:lineTo x="10508" y="0"/>
+                  </wp:wrapPolygon>
+                </wp:wrapThrough>
+                <wp:docPr id="50" name="Afbeelding 50"/>
+                <wp:cNvGraphicFramePr>
+                  <a:graphicFrameLocks xmlns:a="http://schemas.openxmlformats.org/drawingml/2006/main" noChangeAspect="1"/>
+                </wp:cNvGraphicFramePr>
+                <a:graphic xmlns:a="http://schemas.openxmlformats.org/drawingml/2006/main">
+                  <a:graphicData uri="http://schemas.openxmlformats.org/drawingml/2006/picture">
+                    <pic:pic xmlns:pic="http://schemas.openxmlformats.org/drawingml/2006/picture">
+                      <pic:nvPicPr>
+                        <pic:cNvPr id="50" name="Afbeelding 50"/>
+                        <pic:cNvPicPr>
+                          <a:picLocks noChangeAspect="1"/>
+                        </pic:cNvPicPr>
+                      </pic:nvPicPr>
+                      <pic:blipFill>
+                        <a:blip r:embed="rId9" cstate="print">
+                          <a:extLst>
+                            <a:ext uri="{28A0092B-C50C-407E-A947-70E740481C1C}">
+                              <a14:useLocalDpi xmlns:a14="http://schemas.microsoft.com/office/drawing/2010/main" val="0"/>
+                            </a:ext>
+                          </a:extLst>
+                        </a:blip>
+                        <a:srcRect/>
+                        <a:stretch>
+                          <a:fillRect/>
+                        </a:stretch>
+                      </pic:blipFill>
+                      <pic:spPr bwMode="auto">
+                        <a:xfrm>
+                          <a:off x="0" y="0"/>
+                          <a:ext cx="1644650" cy="1329690"/>
+                        </a:xfrm>
+                        <a:prstGeom prst="rect">
+                          <a:avLst/>
+                        </a:prstGeom>
+                        <a:noFill/>
+                        <a:ln>
+                          <a:noFill/>
+                        </a:ln>
+                      </pic:spPr>
+                    </pic:pic>
+                  </a:graphicData>
+                </a:graphic>
+              </wp:anchor>
+            </w:drawing>
+          </w:r>
+          <w:r>
+            <w:rPr>
+              <w:noProof/>
+            </w:rPr>
+            <mc:AlternateContent>
+              <mc:Choice Requires="wps">
+                <w:drawing>
+                  <wp:anchor distT="0" distB="0" distL="114300" distR="114300" simplePos="0" relativeHeight="251662336" behindDoc="0" locked="0" layoutInCell="1" allowOverlap="1" wp14:anchorId="07113D4D" wp14:editId="3B6959B6">
+                    <wp:simplePos x="0" y="0"/>
+                    <mc:AlternateContent>
+                      <mc:Choice Requires="wp14">
+                        <wp:positionH relativeFrom="page">
+                          <wp14:pctPosHOffset>15000</wp14:pctPosHOffset>
+                        </wp:positionH>
+                      </mc:Choice>
+                      <mc:Fallback>
+                        <wp:positionH relativeFrom="page">
+                          <wp:posOffset>1133475</wp:posOffset>
+                        </wp:positionH>
+                      </mc:Fallback>
+                    </mc:AlternateContent>
+                    <mc:AlternateContent>
+                      <mc:Choice Requires="wp14">
+                        <wp:positionV relativeFrom="page">
+                          <wp14:pctPosVOffset>9100</wp14:pctPosVOffset>
+                        </wp:positionV>
+                      </mc:Choice>
+                      <mc:Fallback>
+                        <wp:positionV relativeFrom="page">
+                          <wp:posOffset>972820</wp:posOffset>
+                        </wp:positionV>
+                      </mc:Fallback>
+                    </mc:AlternateContent>
+                    <wp:extent cx="3660775" cy="3651250"/>
+                    <wp:effectExtent l="0" t="0" r="10160" b="7620"/>
+                    <wp:wrapSquare wrapText="bothSides"/>
+                    <wp:docPr id="111" name="Tekstvak 111"/>
+                    <wp:cNvGraphicFramePr/>
+                    <a:graphic xmlns:a="http://schemas.openxmlformats.org/drawingml/2006/main">
+                      <a:graphicData uri="http://schemas.microsoft.com/office/word/2010/wordprocessingShape">
+                        <wps:wsp>
+                          <wps:cNvSpPr txBox="1"/>
+                          <wps:spPr>
+                            <a:xfrm>
+                              <a:off x="0" y="0"/>
+                              <a:ext cx="3660775" cy="3651250"/>
+                            </a:xfrm>
+                            <a:prstGeom prst="rect">
+                              <a:avLst/>
+                            </a:prstGeom>
+                            <a:noFill/>
+                            <a:ln w="6350">
+                              <a:noFill/>
+                            </a:ln>
+                            <a:effectLst/>
+                          </wps:spPr>
+                          <wps:style>
+                            <a:lnRef idx="0">
+                              <a:schemeClr val="accent1"/>
+                            </a:lnRef>
+                            <a:fillRef idx="0">
+                              <a:schemeClr val="accent1"/>
+                            </a:fillRef>
+                            <a:effectRef idx="0">
+                              <a:schemeClr val="accent1"/>
+                            </a:effectRef>
+                            <a:fontRef idx="minor">
+                              <a:schemeClr val="dk1"/>
+                            </a:fontRef>
+                          </wps:style>
+                          <wps:txbx>
+                            <w:txbxContent>
+                              <w:sdt>
+                                <w:sdtPr>
+                                  <w:rPr>
+                                    <w:caps/>
+                                    <w:color w:val="323E4F" w:themeColor="text2" w:themeShade="BF"/>
+                                    <w:sz w:val="40"/>
+                                    <w:szCs w:val="40"/>
+                                  </w:rPr>
+                                  <w:alias w:val="Publicatiedatum"/>
+                                  <w:tag w:val=""/>
+                                  <w:id w:val="400952559"/>
+                                  <w:dataBinding w:prefixMappings="xmlns:ns0='http://schemas.microsoft.com/office/2006/coverPageProps' " w:xpath="/ns0:CoverPageProperties[1]/ns0:PublishDate[1]" w:storeItemID="{55AF091B-3C7A-41E3-B477-F2FDAA23CFDA}"/>
+                                  <w:date>
+                                    <w:dateFormat w:val="d MMMM yyyy"/>
+                                    <w:lid w:val="nl-NL"/>
+                                    <w:storeMappedDataAs w:val="dateTime"/>
+                                    <w:calendar w:val="gregorian"/>
+                                  </w:date>
+                                </w:sdtPr>
+                                <w:sdtContent>
+                                  <w:p>
+                                    <w:pPr>
+                                      <w:pStyle w:val="Geenafstand"/>
+                                      <w:jc w:val="right"/>
+                                      <w:rPr>
+                                        <w:caps/>
+                                        <w:color w:val="323E4F" w:themeColor="text2" w:themeShade="BF"/>
+                                        <w:sz w:val="40"/>
+                                        <w:szCs w:val="40"/>
+                                      </w:rPr>
+                                    </w:pPr>
+                                    <w:r>
+                                      <w:rPr>
+                                        <w:caps/>
+                                        <w:color w:val="323E4F" w:themeColor="text2" w:themeShade="BF"/>
+                                        <w:sz w:val="40"/>
+                                        <w:szCs w:val="40"/>
+                                      </w:rPr>
+                                      <w:t>2022-2023</w:t>
+                                    </w:r>
+                                  </w:p>
+                                </w:sdtContent>
+                              </w:sdt>
+                            </w:txbxContent>
+                          </wps:txbx>
+                          <wps:bodyPr rot="0" spcFirstLastPara="0" vertOverflow="overflow" horzOverflow="overflow" vert="horz" wrap="square" lIns="0" tIns="0" rIns="0" bIns="0" numCol="1" spcCol="0" rtlCol="0" fromWordArt="0" anchor="b" anchorCtr="0" forceAA="0" compatLnSpc="1">
+                            <a:prstTxWarp prst="textNoShape">
+                              <a:avLst/>
+                            </a:prstTxWarp>
+                            <a:spAutoFit/>
+                          </wps:bodyPr>
+                        </wps:wsp>
+                      </a:graphicData>
+                    </a:graphic>
+                    <wp14:sizeRelH relativeFrom="page">
+                      <wp14:pctWidth>73400</wp14:pctWidth>
+                    </wp14:sizeRelH>
+                    <wp14:sizeRelV relativeFrom="page">
+                      <wp14:pctHeight>36300</wp14:pctHeight>
+                    </wp14:sizeRelV>
+                  </wp:anchor>
+                </w:drawing>
+              </mc:Choice>
+              <mc:Fallback>
+                <w:pict>
+                  <v:shapetype w14:anchorId="07113D4D" id="_x0000_t202" coordsize="21600,21600" o:spt="202" path="m,l,21600r21600,l21600,xe">
+                    <v:stroke joinstyle="miter"/>
+                    <v:path gradientshapeok="t" o:connecttype="rect"/>
+                  </v:shapetype>
+                  <v:shape id="Tekstvak 111" o:spid="_x0000_s1026" type="#_x0000_t202" style="position:absolute;left:0;text-align:left;margin-left:0;margin-top:0;width:288.25pt;height:287.5pt;z-index:251662336;visibility:visible;mso-wrap-style:square;mso-width-percent:734;mso-height-percent:363;mso-left-percent:150;mso-top-percent:91;mso-wrap-distance-left:9pt;mso-wrap-distance-top:0;mso-wrap-distance-right:9pt;mso-wrap-distance-bottom:0;mso-position-horizontal-relative:page;mso-position-vertical-relative:page;mso-width-percent:734;mso-height-percent:363;mso-left-percent:150;mso-top-percent:91;mso-width-relative:page;mso-height-relative:page;v-text-anchor:bottom" o:gfxdata="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" filled="f" stroked="f" strokeweight=".5pt">
+                    <v:textbox style="mso-fit-shape-to-text:t" inset="0,0,0,0">
+                      <w:txbxContent>
+                        <w:sdt>
+                          <w:sdtPr>
+                            <w:rPr>
+                              <w:caps/>
+                              <w:color w:val="323E4F" w:themeColor="text2" w:themeShade="BF"/>
+                              <w:sz w:val="40"/>
+                              <w:szCs w:val="40"/>
+                            </w:rPr>
+                            <w:alias w:val="Publicatiedatum"/>
+                            <w:tag w:val=""/>
+                            <w:id w:val="400952559"/>
+                            <w:dataBinding w:prefixMappings="xmlns:ns0='http://schemas.microsoft.com/office/2006/coverPageProps' " w:xpath="/ns0:CoverPageProperties[1]/ns0:PublishDate[1]" w:storeItemID="{55AF091B-3C7A-41E3-B477-F2FDAA23CFDA}"/>
+                            <w:date>
+                              <w:dateFormat w:val="d MMMM yyyy"/>
+                              <w:lid w:val="nl-NL"/>
+                              <w:storeMappedDataAs w:val="dateTime"/>
+                              <w:calendar w:val="gregorian"/>
+                            </w:date>
+                          </w:sdtPr>
+                          <w:sdtContent>
+                            <w:p>
+                              <w:pPr>
+                                <w:pStyle w:val="Geenafstand"/>
+                                <w:jc w:val="right"/>
+                                <w:rPr>
+                                  <w:caps/>
+                                  <w:color w:val="323E4F" w:themeColor="text2" w:themeShade="BF"/>
+                                  <w:sz w:val="40"/>
+                                  <w:szCs w:val="40"/>
+                                </w:rPr>
+                              </w:pPr>
+                              <w:r>
+                                <w:rPr>
+                                  <w:caps/>
+                                  <w:color w:val="323E4F" w:themeColor="text2" w:themeShade="BF"/>
+                                  <w:sz w:val="40"/>
+                                  <w:szCs w:val="40"/>
+                                </w:rPr>
+                                <w:t>2022-2023</w:t>
+                              </w:r>
+                            </w:p>
+                          </w:sdtContent>
+                        </w:sdt>
+                      </w:txbxContent>
+                    </v:textbox>
+                    <w10:wrap type="square" anchorx="page" anchory="page"/>
+                  </v:shape>
+                </w:pict>
+              </mc:Fallback>
+            </mc:AlternateContent>
+          </w:r>
+          <w:r>
+            <w:rPr>
+              <w:noProof/>
+            </w:rPr>
+            <mc:AlternateContent>
+              <mc:Choice Requires="wps">
+                <w:drawing>
+                  <wp:anchor distT="0" distB="0" distL="114300" distR="114300" simplePos="0" relativeHeight="251661312" behindDoc="0" locked="0" layoutInCell="1" allowOverlap="1" wp14:anchorId="53A3716F" wp14:editId="404392C1">
+                    <wp:simplePos x="0" y="0"/>
+                    <mc:AlternateContent>
+                      <mc:Choice Requires="wp14">
+                        <wp:positionH relativeFrom="page">
+                          <wp14:pctPosHOffset>15000</wp14:pctPosHOffset>
+                        </wp:positionH>
+                      </mc:Choice>
+                      <mc:Fallback>
+                        <wp:positionH relativeFrom="page">
+                          <wp:posOffset>1133475</wp:posOffset>
+                        </wp:positionH>
+                      </mc:Fallback>
+                    </mc:AlternateContent>
+                    <mc:AlternateContent>
+                      <mc:Choice Requires="wp14">
+                        <wp:positionV relativeFrom="page">
+                          <wp14:pctPosVOffset>83700</wp14:pctPosVOffset>
+                        </wp:positionV>
+                      </mc:Choice>
+                      <mc:Fallback>
+                        <wp:positionV relativeFrom="page">
+                          <wp:posOffset>8949055</wp:posOffset>
+                        </wp:positionV>
+                      </mc:Fallback>
+                    </mc:AlternateContent>
+                    <wp:extent cx="5753100" cy="652780"/>
+                    <wp:effectExtent l="0" t="0" r="10160" b="14605"/>
+                    <wp:wrapSquare wrapText="bothSides"/>
+                    <wp:docPr id="112" name="Tekstvak 112"/>
+                    <wp:cNvGraphicFramePr/>
+                    <a:graphic xmlns:a="http://schemas.openxmlformats.org/drawingml/2006/main">
+                      <a:graphicData uri="http://schemas.microsoft.com/office/word/2010/wordprocessingShape">
+                        <wps:wsp>
+                          <wps:cNvSpPr txBox="1"/>
+                          <wps:spPr>
+                            <a:xfrm>
+                              <a:off x="0" y="0"/>
+                              <a:ext cx="5753100" cy="652780"/>
+                            </a:xfrm>
+                            <a:prstGeom prst="rect">
+                              <a:avLst/>
+                            </a:prstGeom>
+                            <a:noFill/>
+                            <a:ln w="6350">
+                              <a:noFill/>
+                            </a:ln>
+                            <a:effectLst/>
+                          </wps:spPr>
+                          <wps:style>
+                            <a:lnRef idx="0">
+                              <a:schemeClr val="accent1"/>
+                            </a:lnRef>
+                            <a:fillRef idx="0">
+                              <a:schemeClr val="accent1"/>
+                            </a:fillRef>
+                            <a:effectRef idx="0">
+                              <a:schemeClr val="accent1"/>
+                            </a:effectRef>
+                            <a:fontRef idx="minor">
+                              <a:schemeClr val="dk1"/>
+                            </a:fontRef>
+                          </wps:style>
+                          <wps:txbx>
+                            <w:txbxContent>
+                              <w:sdt>
+                                <w:sdtPr>
+                                  <w:rPr>
+                                    <w:caps/>
+                                    <w:color w:val="262626" w:themeColor="text1" w:themeTint="D9"/>
+                                    <w:sz w:val="28"/>
+                                    <w:szCs w:val="28"/>
+                                  </w:rPr>
+                                  <w:alias w:val="Auteur"/>
+                                  <w:tag w:val=""/>
+                                  <w:id w:val="1901796142"/>
+                                  <w:dataBinding w:prefixMappings="xmlns:ns0='http://purl.org/dc/elements/1.1/' xmlns:ns1='http://schemas.openxmlformats.org/package/2006/metadata/core-properties' " w:xpath="/ns1:coreProperties[1]/ns0:creator[1]" w:storeItemID="{6C3C8BC8-F283-45AE-878A-BAB7291924A1}"/>
+                                  <w:text/>
+                                </w:sdtPr>
+                                <w:sdtContent>
+                                  <w:p>
+                                    <w:pPr>
+                                      <w:pStyle w:val="Geenafstand"/>
+                                      <w:jc w:val="right"/>
+                                      <w:rPr>
+                                        <w:caps/>
+                                        <w:color w:val="262626" w:themeColor="text1" w:themeTint="D9"/>
+                                        <w:sz w:val="28"/>
+                                        <w:szCs w:val="28"/>
+                                      </w:rPr>
+                                    </w:pPr>
+                                    <w:r>
+                                      <w:rPr>
+                                        <w:caps/>
+                                        <w:color w:val="262626" w:themeColor="text1" w:themeTint="D9"/>
+                                        <w:sz w:val="28"/>
+                                        <w:szCs w:val="28"/>
+                                      </w:rPr>
+                                      <w:t>Derbven Maxim &amp; Jonas leijzen</w:t>
+                                    </w:r>
+                                  </w:p>
+                                </w:sdtContent>
+                              </w:sdt>
+                              <w:p>
+                                <w:pPr>
+                                  <w:pStyle w:val="Geenafstand"/>
+                                  <w:jc w:val="right"/>
+                                  <w:rPr>
+                                    <w:caps/>
+                                    <w:color w:val="262626" w:themeColor="text1" w:themeTint="D9"/>
+                                    <w:sz w:val="20"/>
+                                    <w:szCs w:val="20"/>
+                                  </w:rPr>
+                                </w:pPr>
+                                <w:sdt>
+                                  <w:sdtPr>
+                                    <w:rPr>
+                                      <w:caps/>
+                                      <w:color w:val="262626" w:themeColor="text1" w:themeTint="D9"/>
+                                      <w:sz w:val="20"/>
+                                      <w:szCs w:val="20"/>
+                                    </w:rPr>
+                                    <w:alias w:val="Bedrijf"/>
+                                    <w:tag w:val=""/>
+                                    <w:id w:val="-661235724"/>
+                                    <w:dataBinding w:prefixMappings="xmlns:ns0='http://schemas.openxmlformats.org/officeDocument/2006/extended-properties' " w:xpath="/ns0:Properties[1]/ns0:Company[1]" w:storeItemID="{6668398D-A668-4E3E-A5EB-62B293D839F1}"/>
+                                    <w:text/>
+                                  </w:sdtPr>
+                                  <w:sdtContent>
+                                    <w:r>
+                                      <w:rPr>
+                                        <w:caps/>
+                                        <w:color w:val="262626" w:themeColor="text1" w:themeTint="D9"/>
+                                        <w:sz w:val="20"/>
+                                        <w:szCs w:val="20"/>
+                                      </w:rPr>
+                                      <w:t>IAO3</w:t>
+                                    </w:r>
+                                  </w:sdtContent>
+                                </w:sdt>
+                              </w:p>
+                              <w:p>
+                                <w:pPr>
+                                  <w:pStyle w:val="Geenafstand"/>
+                                  <w:jc w:val="right"/>
+                                  <w:rPr>
+                                    <w:caps/>
+                                    <w:color w:val="262626" w:themeColor="text1" w:themeTint="D9"/>
+                                    <w:sz w:val="20"/>
+                                    <w:szCs w:val="20"/>
+                                  </w:rPr>
+                                </w:pPr>
+                              </w:p>
+                            </w:txbxContent>
+                          </wps:txbx>
+                          <wps:bodyPr rot="0" spcFirstLastPara="0" vertOverflow="overflow" horzOverflow="overflow" vert="horz" wrap="square" lIns="0" tIns="0" rIns="0" bIns="0" numCol="1" spcCol="0" rtlCol="0" fromWordArt="0" anchor="b" anchorCtr="0" forceAA="0" compatLnSpc="1">
+                            <a:prstTxWarp prst="textNoShape">
+                              <a:avLst/>
+                            </a:prstTxWarp>
+                            <a:noAutofit/>
+                          </wps:bodyPr>
+                        </wps:wsp>
+                      </a:graphicData>
+                    </a:graphic>
+                    <wp14:sizeRelH relativeFrom="page">
+                      <wp14:pctWidth>73400</wp14:pctWidth>
+                    </wp14:sizeRelH>
+                    <wp14:sizeRelV relativeFrom="page">
+                      <wp14:pctHeight>8000</wp14:pctHeight>
+                    </wp14:sizeRelV>
+                  </wp:anchor>
+                </w:drawing>
+              </mc:Choice>
+              <mc:Fallback>
+                <w:pict>
+                  <v:shape w14:anchorId="53A3716F" id="Tekstvak 112" o:spid="_x0000_s1027" type="#_x0000_t202" style="position:absolute;left:0;text-align:left;margin-left:0;margin-top:0;width:453pt;height:51.4pt;z-index:251661312;visibility:visible;mso-wrap-style:square;mso-width-percent:734;mso-height-percent:80;mso-left-percent:150;mso-top-percent:837;mso-wrap-distance-left:9pt;mso-wrap-distance-top:0;mso-wrap-distance-right:9pt;mso-wrap-distance-bottom:0;mso-position-horizontal-relative:page;mso-position-vertical-relative:page;mso-width-percent:734;mso-height-percent:80;mso-left-percent:150;mso-top-percent:837;mso-width-relative:page;mso-height-relative:page;v-text-anchor:bottom" o:gfxdata="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" filled="f" stroked="f" strokeweight=".5pt">
+                    <v:textbox inset="0,0,0,0">
+                      <w:txbxContent>
+                        <w:sdt>
+                          <w:sdtPr>
+                            <w:rPr>
+                              <w:caps/>
+                              <w:color w:val="262626" w:themeColor="text1" w:themeTint="D9"/>
+                              <w:sz w:val="28"/>
+                              <w:szCs w:val="28"/>
+                            </w:rPr>
+                            <w:alias w:val="Auteur"/>
+                            <w:tag w:val=""/>
+                            <w:id w:val="1901796142"/>
+                            <w:dataBinding w:prefixMappings="xmlns:ns0='http://purl.org/dc/elements/1.1/' xmlns:ns1='http://schemas.openxmlformats.org/package/2006/metadata/core-properties' " w:xpath="/ns1:coreProperties[1]/ns0:creator[1]" w:storeItemID="{6C3C8BC8-F283-45AE-878A-BAB7291924A1}"/>
+                            <w:text/>
+                          </w:sdtPr>
+                          <w:sdtContent>
+                            <w:p>
+                              <w:pPr>
+                                <w:pStyle w:val="Geenafstand"/>
+                                <w:jc w:val="right"/>
+                                <w:rPr>
+                                  <w:caps/>
+                                  <w:color w:val="262626" w:themeColor="text1" w:themeTint="D9"/>
+                                  <w:sz w:val="28"/>
+                                  <w:szCs w:val="28"/>
+                                </w:rPr>
+                              </w:pPr>
+                              <w:r>
+                                <w:rPr>
+                                  <w:caps/>
+                                  <w:color w:val="262626" w:themeColor="text1" w:themeTint="D9"/>
+                                  <w:sz w:val="28"/>
+                                  <w:szCs w:val="28"/>
+                                </w:rPr>
+                                <w:t>Derbven Maxim &amp; Jonas leijzen</w:t>
+                              </w:r>
+                            </w:p>
+                          </w:sdtContent>
+                        </w:sdt>
+                        <w:p>
+                          <w:pPr>
+                            <w:pStyle w:val="Geenafstand"/>
+                            <w:jc w:val="right"/>
+                            <w:rPr>
+                              <w:caps/>
+                              <w:color w:val="262626" w:themeColor="text1" w:themeTint="D9"/>
+                              <w:sz w:val="20"/>
+                              <w:szCs w:val="20"/>
+                            </w:rPr>
+                          </w:pPr>
+                          <w:sdt>
+                            <w:sdtPr>
+                              <w:rPr>
+                                <w:caps/>
+                                <w:color w:val="262626" w:themeColor="text1" w:themeTint="D9"/>
+                                <w:sz w:val="20"/>
+                                <w:szCs w:val="20"/>
+                              </w:rPr>
+                              <w:alias w:val="Bedrijf"/>
+                              <w:tag w:val=""/>
+                              <w:id w:val="-661235724"/>
+                              <w:dataBinding w:prefixMappings="xmlns:ns0='http://schemas.openxmlformats.org/officeDocument/2006/extended-properties' " w:xpath="/ns0:Properties[1]/ns0:Company[1]" w:storeItemID="{6668398D-A668-4E3E-A5EB-62B293D839F1}"/>
+                              <w:text/>
+                            </w:sdtPr>
+                            <w:sdtContent>
+                              <w:r>
+                                <w:rPr>
+                                  <w:caps/>
+                                  <w:color w:val="262626" w:themeColor="text1" w:themeTint="D9"/>
+                                  <w:sz w:val="20"/>
+                                  <w:szCs w:val="20"/>
+                                </w:rPr>
+                                <w:t>IAO3</w:t>
+                              </w:r>
+                            </w:sdtContent>
+                          </w:sdt>
+                        </w:p>
+                        <w:p>
+                          <w:pPr>
+                            <w:pStyle w:val="Geenafstand"/>
+                            <w:jc w:val="right"/>
+                            <w:rPr>
+                              <w:caps/>
+                              <w:color w:val="262626" w:themeColor="text1" w:themeTint="D9"/>
+                              <w:sz w:val="20"/>
+                              <w:szCs w:val="20"/>
+                            </w:rPr>
+                          </w:pPr>
+                        </w:p>
+                      </w:txbxContent>
+                    </v:textbox>
+                    <w10:wrap type="square" anchorx="page" anchory="page"/>
+                  </v:shape>
+                </w:pict>
+              </mc:Fallback>
+            </mc:AlternateContent>
+          </w:r>
+          <w:r>
+            <w:rPr>
+              <w:noProof/>
+            </w:rPr>
+            <mc:AlternateContent>
+              <mc:Choice Requires="wps">
+                <w:drawing>
+                  <wp:anchor distT="0" distB="0" distL="114300" distR="114300" simplePos="0" relativeHeight="251660288" behindDoc="0" locked="0" layoutInCell="1" allowOverlap="1" wp14:anchorId="7B61D15F" wp14:editId="72AA32DA">
+                    <wp:simplePos x="0" y="0"/>
+                    <mc:AlternateContent>
+                      <mc:Choice Requires="wp14">
+                        <wp:positionH relativeFrom="page">
+                          <wp14:pctPosHOffset>15000</wp14:pctPosHOffset>
+                        </wp:positionH>
+                      </mc:Choice>
+                      <mc:Fallback>
+                        <wp:positionH relativeFrom="page">
+                          <wp:posOffset>1133475</wp:posOffset>
+                        </wp:positionH>
+                      </mc:Fallback>
+                    </mc:AlternateContent>
+                    <mc:AlternateContent>
+                      <mc:Choice Requires="wp14">
+                        <wp:positionV relativeFrom="page">
+                          <wp14:pctPosVOffset>45500</wp14:pctPosVOffset>
+                        </wp:positionV>
+                      </mc:Choice>
+                      <mc:Fallback>
+                        <wp:positionV relativeFrom="page">
+                          <wp:posOffset>4864735</wp:posOffset>
+                        </wp:positionV>
+                      </mc:Fallback>
+                    </mc:AlternateContent>
+                    <wp:extent cx="5753100" cy="525780"/>
+                    <wp:effectExtent l="0" t="0" r="10160" b="6350"/>
+                    <wp:wrapSquare wrapText="bothSides"/>
+                    <wp:docPr id="113" name="Tekstvak 113"/>
+                    <wp:cNvGraphicFramePr/>
+                    <a:graphic xmlns:a="http://schemas.openxmlformats.org/drawingml/2006/main">
+                      <a:graphicData uri="http://schemas.microsoft.com/office/word/2010/wordprocessingShape">
+                        <wps:wsp>
+                          <wps:cNvSpPr txBox="1"/>
+                          <wps:spPr>
+                            <a:xfrm>
+                              <a:off x="0" y="0"/>
+                              <a:ext cx="5753100" cy="525780"/>
+                            </a:xfrm>
+                            <a:prstGeom prst="rect">
+                              <a:avLst/>
+                            </a:prstGeom>
+                            <a:noFill/>
+                            <a:ln w="6350">
+                              <a:noFill/>
+                            </a:ln>
+                            <a:effectLst/>
+                          </wps:spPr>
+                          <wps:style>
+                            <a:lnRef idx="0">
+                              <a:schemeClr val="accent1"/>
+                            </a:lnRef>
+                            <a:fillRef idx="0">
+                              <a:schemeClr val="accent1"/>
+                            </a:fillRef>
+                            <a:effectRef idx="0">
+                              <a:schemeClr val="accent1"/>
+                            </a:effectRef>
+                            <a:fontRef idx="minor">
+                              <a:schemeClr val="dk1"/>
+                            </a:fontRef>
+                          </wps:style>
+                          <wps:txbx>
+                            <w:txbxContent>
+                              <w:p>
+                                <w:pPr>
+                                  <w:pStyle w:val="Geenafstand"/>
+                                  <w:jc w:val="right"/>
+                                  <w:rPr>
+                                    <w:caps/>
+                                    <w:color w:val="323E4F" w:themeColor="text2" w:themeShade="BF"/>
+                                    <w:sz w:val="52"/>
+                                    <w:szCs w:val="52"/>
+                                  </w:rPr>
+                                </w:pPr>
+                                <w:sdt>
+                                  <w:sdtPr>
+                                    <w:rPr>
+                                      <w:caps/>
+                                      <w:color w:val="323E4F" w:themeColor="text2" w:themeShade="BF"/>
+                                      <w:sz w:val="52"/>
+                                      <w:szCs w:val="52"/>
+                                    </w:rPr>
+                                    <w:alias w:val="Titel"/>
+                                    <w:tag w:val=""/>
+                                    <w:id w:val="-1315561441"/>
+                                    <w:dataBinding w:prefixMappings="xmlns:ns0='http://purl.org/dc/elements/1.1/' xmlns:ns1='http://schemas.openxmlformats.org/package/2006/metadata/core-properties' " w:xpath="/ns1:coreProperties[1]/ns0:title[1]" w:storeItemID="{6C3C8BC8-F283-45AE-878A-BAB7291924A1}"/>
+                                    <w:text w:multiLine="1"/>
+                                  </w:sdtPr>
+                                  <w:sdtContent>
+                                    <w:r>
+                                      <w:rPr>
+                                        <w:caps/>
+                                        <w:color w:val="323E4F" w:themeColor="text2" w:themeShade="BF"/>
+                                        <w:sz w:val="52"/>
+                                        <w:szCs w:val="52"/>
+                                      </w:rPr>
+                                      <w:t>Optimalisatie dossier</w:t>
+                                    </w:r>
+                                  </w:sdtContent>
+                                </w:sdt>
+                              </w:p>
+                              <w:sdt>
+                                <w:sdtPr>
+                                  <w:rPr>
+                                    <w:smallCaps/>
+                                    <w:color w:val="44546A" w:themeColor="text2"/>
+                                    <w:sz w:val="36"/>
+                                    <w:szCs w:val="36"/>
+                                  </w:rPr>
+                                  <w:alias w:val="Ondertitel"/>
+                                  <w:tag w:val=""/>
+                                  <w:id w:val="1615247542"/>
+                                  <w:dataBinding w:prefixMappings="xmlns:ns0='http://purl.org/dc/elements/1.1/' xmlns:ns1='http://schemas.openxmlformats.org/package/2006/metadata/core-properties' " w:xpath="/ns1:coreProperties[1]/ns0:subject[1]" w:storeItemID="{6C3C8BC8-F283-45AE-878A-BAB7291924A1}"/>
+                                  <w:text/>
+                                </w:sdtPr>
+                                <w:sdtContent>
+                                  <w:p>
+                                    <w:pPr>
+                                      <w:pStyle w:val="Geenafstand"/>
+                                      <w:jc w:val="right"/>
+                                      <w:rPr>
+                                        <w:smallCaps/>
+                                        <w:color w:val="44546A" w:themeColor="text2"/>
+                                        <w:sz w:val="36"/>
+                                        <w:szCs w:val="36"/>
+                                      </w:rPr>
+                                    </w:pPr>
+                                    <w:r>
+                                      <w:rPr>
+                                        <w:smallCaps/>
+                                        <w:color w:val="44546A" w:themeColor="text2"/>
+                                        <w:sz w:val="36"/>
+                                        <w:szCs w:val="36"/>
+                                      </w:rPr>
+                                      <w:t xml:space="preserve">data </w:t>
+                                    </w:r>
+                                    <w:proofErr w:type="spellStart"/>
+                                    <w:r>
+                                      <w:rPr>
+                                        <w:smallCaps/>
+                                        <w:color w:val="44546A" w:themeColor="text2"/>
+                                        <w:sz w:val="36"/>
+                                        <w:szCs w:val="36"/>
+                                      </w:rPr>
+                                      <w:t>persistency</w:t>
+                                    </w:r>
+                                    <w:proofErr w:type="spellEnd"/>
+                                  </w:p>
+                                </w:sdtContent>
+                              </w:sdt>
+                            </w:txbxContent>
+                          </wps:txbx>
+                          <wps:bodyPr rot="0" spcFirstLastPara="0" vertOverflow="overflow" horzOverflow="overflow" vert="horz" wrap="square" lIns="0" tIns="0" rIns="0" bIns="0" numCol="1" spcCol="0" rtlCol="0" fromWordArt="0" anchor="b" anchorCtr="0" forceAA="0" compatLnSpc="1">
+                            <a:prstTxWarp prst="textNoShape">
+                              <a:avLst/>
+                            </a:prstTxWarp>
+                            <a:noAutofit/>
+                          </wps:bodyPr>
+                        </wps:wsp>
+                      </a:graphicData>
+                    </a:graphic>
+                    <wp14:sizeRelH relativeFrom="page">
+                      <wp14:pctWidth>73400</wp14:pctWidth>
+                    </wp14:sizeRelH>
+                    <wp14:sizeRelV relativeFrom="page">
+                      <wp14:pctHeight>36300</wp14:pctHeight>
+                    </wp14:sizeRelV>
+                  </wp:anchor>
+                </w:drawing>
+              </mc:Choice>
+              <mc:Fallback>
+                <w:pict>
+                  <v:shape w14:anchorId="7B61D15F" id="Tekstvak 113" o:spid="_x0000_s1028" type="#_x0000_t202" style="position:absolute;left:0;text-align:left;margin-left:0;margin-top:0;width:453pt;height:41.4pt;z-index:251660288;visibility:visible;mso-wrap-style:square;mso-width-percent:734;mso-height-percent:363;mso-left-percent:150;mso-top-percent:455;mso-wrap-distance-left:9pt;mso-wrap-distance-top:0;mso-wrap-distance-right:9pt;mso-wrap-distance-bottom:0;mso-position-horizontal-relative:page;mso-position-vertical-relative:page;mso-width-percent:734;mso-height-percent:363;mso-left-percent:150;mso-top-percent:455;mso-width-relative:page;mso-height-relative:page;v-text-anchor:bottom" o:gfxdata="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" filled="f" stroked="f" strokeweight=".5pt">
+                    <v:textbox inset="0,0,0,0">
+                      <w:txbxContent>
+                        <w:p>
+                          <w:pPr>
+                            <w:pStyle w:val="Geenafstand"/>
+                            <w:jc w:val="right"/>
+                            <w:rPr>
+                              <w:caps/>
+                              <w:color w:val="323E4F" w:themeColor="text2" w:themeShade="BF"/>
+                              <w:sz w:val="52"/>
+                              <w:szCs w:val="52"/>
+                            </w:rPr>
+                          </w:pPr>
+                          <w:sdt>
+                            <w:sdtPr>
+                              <w:rPr>
+                                <w:caps/>
+                                <w:color w:val="323E4F" w:themeColor="text2" w:themeShade="BF"/>
+                                <w:sz w:val="52"/>
+                                <w:szCs w:val="52"/>
+                              </w:rPr>
+                              <w:alias w:val="Titel"/>
+                              <w:tag w:val=""/>
+                              <w:id w:val="-1315561441"/>
+                              <w:dataBinding w:prefixMappings="xmlns:ns0='http://purl.org/dc/elements/1.1/' xmlns:ns1='http://schemas.openxmlformats.org/package/2006/metadata/core-properties' " w:xpath="/ns1:coreProperties[1]/ns0:title[1]" w:storeItemID="{6C3C8BC8-F283-45AE-878A-BAB7291924A1}"/>
+                              <w:text w:multiLine="1"/>
+                            </w:sdtPr>
+                            <w:sdtContent>
+                              <w:r>
+                                <w:rPr>
+                                  <w:caps/>
+                                  <w:color w:val="323E4F" w:themeColor="text2" w:themeShade="BF"/>
+                                  <w:sz w:val="52"/>
+                                  <w:szCs w:val="52"/>
+                                </w:rPr>
+                                <w:t>Optimalisatie dossier</w:t>
+                              </w:r>
+                            </w:sdtContent>
+                          </w:sdt>
+                        </w:p>
+                        <w:sdt>
+                          <w:sdtPr>
+                            <w:rPr>
+                              <w:smallCaps/>
+                              <w:color w:val="44546A" w:themeColor="text2"/>
+                              <w:sz w:val="36"/>
+                              <w:szCs w:val="36"/>
+                            </w:rPr>
+                            <w:alias w:val="Ondertitel"/>
+                            <w:tag w:val=""/>
+                            <w:id w:val="1615247542"/>
+                            <w:dataBinding w:prefixMappings="xmlns:ns0='http://purl.org/dc/elements/1.1/' xmlns:ns1='http://schemas.openxmlformats.org/package/2006/metadata/core-properties' " w:xpath="/ns1:coreProperties[1]/ns0:subject[1]" w:storeItemID="{6C3C8BC8-F283-45AE-878A-BAB7291924A1}"/>
+                            <w:text/>
+                          </w:sdtPr>
+                          <w:sdtContent>
+                            <w:p>
+                              <w:pPr>
+                                <w:pStyle w:val="Geenafstand"/>
+                                <w:jc w:val="right"/>
+                                <w:rPr>
+                                  <w:smallCaps/>
+                                  <w:color w:val="44546A" w:themeColor="text2"/>
+                                  <w:sz w:val="36"/>
+                                  <w:szCs w:val="36"/>
+                                </w:rPr>
+                              </w:pPr>
+                              <w:r>
+                                <w:rPr>
+                                  <w:smallCaps/>
+                                  <w:color w:val="44546A" w:themeColor="text2"/>
+                                  <w:sz w:val="36"/>
+                                  <w:szCs w:val="36"/>
+                                </w:rPr>
+                                <w:t xml:space="preserve">data </w:t>
+                              </w:r>
+                              <w:proofErr w:type="spellStart"/>
+                              <w:r>
+                                <w:rPr>
+                                  <w:smallCaps/>
+                                  <w:color w:val="44546A" w:themeColor="text2"/>
+                                  <w:sz w:val="36"/>
+                                  <w:szCs w:val="36"/>
+                                </w:rPr>
+                                <w:t>persistency</w:t>
+                              </w:r>
+                              <w:proofErr w:type="spellEnd"/>
+                            </w:p>
+                          </w:sdtContent>
+                        </w:sdt>
+                      </w:txbxContent>
+                    </v:textbox>
+                    <w10:wrap type="square" anchorx="page" anchory="page"/>
+                  </v:shape>
+                </w:pict>
+              </mc:Fallback>
+            </mc:AlternateContent>
+          </w:r>
+          <w:r>
+            <w:rPr>
+              <w:noProof/>
+            </w:rPr>
+            <mc:AlternateContent>
+              <mc:Choice Requires="wpg">
+                <w:drawing>
+                  <wp:anchor distT="0" distB="0" distL="114300" distR="114300" simplePos="0" relativeHeight="251659264" behindDoc="0" locked="0" layoutInCell="1" allowOverlap="1" wp14:anchorId="066DD374" wp14:editId="472DB102">
+                    <wp:simplePos x="0" y="0"/>
+                    <mc:AlternateContent>
+                      <mc:Choice Requires="wp14">
+                        <wp:positionH relativeFrom="page">
+                          <wp14:pctPosHOffset>4500</wp14:pctPosHOffset>
+                        </wp:positionH>
+                      </mc:Choice>
+                      <mc:Fallback>
+                        <wp:positionH relativeFrom="page">
+                          <wp:posOffset>339725</wp:posOffset>
+                        </wp:positionH>
+                      </mc:Fallback>
+                    </mc:AlternateContent>
+                    <wp:positionV relativeFrom="page">
+                      <wp:align>center</wp:align>
+                    </wp:positionV>
+                    <wp:extent cx="228600" cy="9144000"/>
+                    <wp:effectExtent l="0" t="0" r="9525" b="0"/>
+                    <wp:wrapNone/>
+                    <wp:docPr id="114" name="Groep 114"/>
+                    <wp:cNvGraphicFramePr/>
+                    <a:graphic xmlns:a="http://schemas.openxmlformats.org/drawingml/2006/main">
+                      <a:graphicData uri="http://schemas.microsoft.com/office/word/2010/wordprocessingGroup">
+                        <wpg:wgp>
+                          <wpg:cNvGrpSpPr/>
+                          <wpg:grpSpPr>
+                            <a:xfrm>
+                              <a:off x="0" y="0"/>
+                              <a:ext cx="228600" cy="9144000"/>
+                              <a:chOff x="0" y="0"/>
+                              <a:chExt cx="228600" cy="9144000"/>
+                            </a:xfrm>
+                          </wpg:grpSpPr>
+                          <wps:wsp>
+                            <wps:cNvPr id="115" name="Rechthoek 115"/>
+                            <wps:cNvSpPr/>
+                            <wps:spPr>
+                              <a:xfrm>
+                                <a:off x="0" y="0"/>
+                                <a:ext cx="228600" cy="8782050"/>
+                              </a:xfrm>
+                              <a:prstGeom prst="rect">
+                                <a:avLst/>
+                              </a:prstGeom>
+                              <a:solidFill>
+                                <a:srgbClr val="FF0000"/>
+                              </a:solidFill>
+                              <a:ln>
+                                <a:noFill/>
+                              </a:ln>
+                            </wps:spPr>
+                            <wps:style>
+                              <a:lnRef idx="2">
+                                <a:schemeClr val="accent1">
+                                  <a:shade val="50000"/>
+                                </a:schemeClr>
+                              </a:lnRef>
+                              <a:fillRef idx="1">
+                                <a:schemeClr val="accent1"/>
+                              </a:fillRef>
+                              <a:effectRef idx="0">
+                                <a:schemeClr val="accent1"/>
+                              </a:effectRef>
+                              <a:fontRef idx="minor">
+                                <a:schemeClr val="lt1"/>
+                              </a:fontRef>
+                            </wps:style>
+                            <wps:bodyPr rot="0" spcFirstLastPara="0" vertOverflow="overflow" horzOverflow="overflow" vert="horz" wrap="square" lIns="91440" tIns="45720" rIns="91440" bIns="45720" numCol="1" spcCol="0" rtlCol="0" fromWordArt="0" anchor="ctr" anchorCtr="0" forceAA="0" compatLnSpc="1">
+                              <a:prstTxWarp prst="textNoShape">
+                                <a:avLst/>
+                              </a:prstTxWarp>
+                              <a:noAutofit/>
+                            </wps:bodyPr>
+                          </wps:wsp>
+                          <wps:wsp>
+                            <wps:cNvPr id="116" name="Rechthoek 116"/>
+                            <wps:cNvSpPr>
+                              <a:spLocks noChangeAspect="1"/>
+                            </wps:cNvSpPr>
+                            <wps:spPr>
+                              <a:xfrm>
+                                <a:off x="0" y="8915400"/>
+                                <a:ext cx="228600" cy="228600"/>
+                              </a:xfrm>
+                              <a:prstGeom prst="rect">
+                                <a:avLst/>
+                              </a:prstGeom>
+                              <a:solidFill>
+                                <a:schemeClr val="tx2">
+                                  <a:lumMod val="60000"/>
+                                  <a:lumOff val="40000"/>
+                                </a:schemeClr>
+                              </a:solidFill>
+                              <a:ln>
+                                <a:noFill/>
+                              </a:ln>
+                            </wps:spPr>
+                            <wps:style>
+                              <a:lnRef idx="0">
+                                <a:scrgbClr r="0" g="0" b="0"/>
+                              </a:lnRef>
+                              <a:fillRef idx="0">
+                                <a:scrgbClr r="0" g="0" b="0"/>
+                              </a:fillRef>
+                              <a:effectRef idx="0">
+                                <a:scrgbClr r="0" g="0" b="0"/>
+                              </a:effectRef>
+                              <a:fontRef idx="minor">
+                                <a:schemeClr val="lt1"/>
+                              </a:fontRef>
+                            </wps:style>
+                            <wps:bodyPr rot="0" spcFirstLastPara="0" vertOverflow="overflow" horzOverflow="overflow" vert="horz" wrap="square" lIns="91440" tIns="45720" rIns="91440" bIns="45720" numCol="1" spcCol="0" rtlCol="0" fromWordArt="0" anchor="ctr" anchorCtr="0" forceAA="0" compatLnSpc="1">
+                              <a:prstTxWarp prst="textNoShape">
+                                <a:avLst/>
+                              </a:prstTxWarp>
+                              <a:noAutofit/>
+                            </wps:bodyPr>
+                          </wps:wsp>
+                        </wpg:wgp>
+                      </a:graphicData>
+                    </a:graphic>
+                    <wp14:sizeRelH relativeFrom="page">
+                      <wp14:pctWidth>2900</wp14:pctWidth>
+                    </wp14:sizeRelH>
+                    <wp14:sizeRelV relativeFrom="page">
+                      <wp14:pctHeight>90900</wp14:pctHeight>
+                    </wp14:sizeRelV>
+                  </wp:anchor>
+                </w:drawing>
+              </mc:Choice>
+              <mc:Fallback>
+                <w:pict>
+                  <v:group w14:anchorId="0363E11B" id="Groep 114" o:spid="_x0000_s1026" style="position:absolute;margin-left:0;margin-top:0;width:18pt;height:10in;z-index:251659264;mso-width-percent:29;mso-height-percent:909;mso-left-percent:45;mso-position-horizontal-relative:page;mso-position-vertical:center;mso-position-vertical-relative:page;mso-width-percent:29;mso-height-percent:909;mso-left-percent:45" coordsize="2286,91440" o:gfxdata="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">
+                    <v:rect id="Rechthoek 115" o:spid="_x0000_s1027" style="position:absolute;width:2286;height:87820;visibility:visible;mso-wrap-style:square;v-text-anchor:middle" o:gfxdata="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" fillcolor="red" stroked="f" strokeweight="1pt"/>
+                    <v:rect id="Rechthoek 116" o:spid="_x0000_s1028" style="position:absolute;top:89154;width:2286;height:2286;visibility:visible;mso-wrap-style:square;v-text-anchor:middle" o:gfxdata="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" fillcolor="#8496b0 [1951]" stroked="f">
+                      <o:lock v:ext="edit" aspectratio="t"/>
+                    </v:rect>
+                    <w10:wrap anchorx="page" anchory="page"/>
+                  </v:group>
+                </w:pict>
+              </mc:Fallback>
+            </mc:AlternateContent>
+          </w:r>
+          <w:r>
+            <w:br w:type="page"/>
+          </w:r>
+        </w:p>
+        <w:sdt>
+          <w:sdtPr>
+            <w:rPr>
+              <w:lang w:val="nl-NL"/>
+            </w:rPr>
+            <w:id w:val="725189152"/>
+            <w:docPartObj>
+              <w:docPartGallery w:val="Table of Contents"/>
+              <w:docPartUnique/>
+            </w:docPartObj>
+          </w:sdtPr>
+          <w:sdtEndPr>
+            <w:rPr>
+              <w:rFonts w:asciiTheme="minorHAnsi" w:eastAsiaTheme="minorHAnsi" w:hAnsiTheme="minorHAnsi" w:cstheme="minorBidi"/>
+              <w:b/>
+              <w:bCs/>
+              <w:color w:val="auto"/>
+              <w:sz w:val="22"/>
+              <w:szCs w:val="22"/>
+              <w:lang w:eastAsia="en-US"/>
+            </w:rPr>
+          </w:sdtEndPr>
+          <w:sdtContent>
+            <w:p>
+              <w:pPr>
+                <w:pStyle w:val="Kopvaninhoudsopgave"/>
+                <w:numPr>
+                  <w:ilvl w:val="0"/>
+                  <w:numId w:val="0"/>
+                </w:numPr>
+              </w:pPr>
+              <w:r>
+                <w:rPr>
+                  <w:lang w:val="nl-NL"/>
+                </w:rPr>
+                <w:t>Inhoud</w:t>
+              </w:r>
+            </w:p>
+            <w:p>
+              <w:pPr>
+                <w:pStyle w:val="Inhopg2"/>
+                <w:tabs>
+                  <w:tab w:val="left" w:pos="660"/>
+                  <w:tab w:val="right" w:leader="dot" w:pos="9062"/>
+                </w:tabs>
+                <w:rPr>
+                  <w:rFonts w:eastAsiaTheme="minorEastAsia"/>
+                  <w:noProof/>
+                  <w:lang w:eastAsia="nl-BE"/>
+                </w:rPr>
+              </w:pPr>
+              <w:r>
+                <w:fldChar w:fldCharType="begin"/>
+              </w:r>
+              <w:r>
+                <w:instrText xml:space="preserve"> TOC \o "1-3" \h \z \u </w:instrText>
+              </w:r>
+              <w:r>
+                <w:fldChar w:fldCharType="separate"/>
+              </w:r>
+              <w:hyperlink w:anchor="_Toc116295531" w:history="1">
+                <w:r>
+                  <w:rPr>
+                    <w:rStyle w:val="Hyperlink"/>
+                    <w:rFonts w:eastAsia="Times New Roman"/>
+                    <w:noProof/>
+                    <w:lang w:eastAsia="nl-BE"/>
+                  </w:rPr>
+                  <w:t>2.</w:t>
+                </w:r>
+                <w:r>
+                  <w:rPr>
+                    <w:rFonts w:eastAsiaTheme="minorEastAsia"/>
+                    <w:noProof/>
+                    <w:lang w:eastAsia="nl-BE"/>
+                  </w:rPr>
+                  <w:tab/>
+                </w:r>
+                <w:r>
+                  <w:rPr>
+                    <w:rStyle w:val="Hyperlink"/>
+                    <w:rFonts w:eastAsia="Times New Roman"/>
+                    <w:noProof/>
+                    <w:lang w:eastAsia="nl-BE"/>
+                  </w:rPr>
+                  <w:t>Het gebruik van een logische indexed view</w:t>
+                </w:r>
+                <w:r>
+                  <w:rPr>
+                    <w:noProof/>
+                    <w:webHidden/>
+                  </w:rPr>
+                  <w:tab/>
+                </w:r>
+                <w:r>
+                  <w:rPr>
+                    <w:noProof/>
+                    <w:webHidden/>
+                  </w:rPr>
+                  <w:fldChar w:fldCharType="begin"/>
+                </w:r>
+                <w:r>
+                  <w:rPr>
+                    <w:noProof/>
+                    <w:webHidden/>
+                  </w:rPr>
+                  <w:instrText xml:space="preserve"> PAGEREF _Toc116295531 \h </w:instrText>
+                </w:r>
+                <w:r>
+                  <w:rPr>
+                    <w:noProof/>
+                    <w:webHidden/>
+                  </w:rPr>
+                </w:r>
+                <w:r>
+                  <w:rPr>
+                    <w:noProof/>
+                    <w:webHidden/>
+                  </w:rPr>
+                  <w:fldChar w:fldCharType="separate"/>
+                </w:r>
+                <w:r>
+                  <w:rPr>
+                    <w:noProof/>
+                    <w:webHidden/>
+                  </w:rPr>
+                  <w:t>2</w:t>
+                </w:r>
+                <w:r>
+                  <w:rPr>
+                    <w:noProof/>
+                    <w:webHidden/>
+                  </w:rPr>
+                  <w:fldChar w:fldCharType="end"/>
+                </w:r>
+              </w:hyperlink>
+            </w:p>
+            <w:p>
+              <w:pPr>
+                <w:pStyle w:val="Inhopg2"/>
+                <w:tabs>
+                  <w:tab w:val="left" w:pos="660"/>
+                  <w:tab w:val="right" w:leader="dot" w:pos="9062"/>
+                </w:tabs>
+                <w:rPr>
+                  <w:rFonts w:eastAsiaTheme="minorEastAsia"/>
+                  <w:noProof/>
+                  <w:lang w:eastAsia="nl-BE"/>
+                </w:rPr>
+              </w:pPr>
+              <w:hyperlink w:anchor="_Toc116295532" w:history="1">
+                <w:r>
+                  <w:rPr>
+                    <w:rStyle w:val="Hyperlink"/>
+                    <w:rFonts w:eastAsia="Times New Roman"/>
+                    <w:noProof/>
+                    <w:lang w:eastAsia="nl-BE"/>
+                  </w:rPr>
+                  <w:t>3.</w:t>
+                </w:r>
+                <w:r>
+                  <w:rPr>
+                    <w:rFonts w:eastAsiaTheme="minorEastAsia"/>
+                    <w:noProof/>
+                    <w:lang w:eastAsia="nl-BE"/>
+                  </w:rPr>
+                  <w:tab/>
+                </w:r>
+                <w:r>
+                  <w:rPr>
+                    <w:rStyle w:val="Hyperlink"/>
+                    <w:rFonts w:eastAsia="Times New Roman"/>
+                    <w:noProof/>
+                    <w:lang w:eastAsia="nl-BE"/>
+                  </w:rPr>
+                  <w:t>Partitionering</w:t>
+                </w:r>
+                <w:r>
+                  <w:rPr>
+                    <w:noProof/>
+                    <w:webHidden/>
+                  </w:rPr>
+                  <w:tab/>
+                </w:r>
+                <w:r>
+                  <w:rPr>
+                    <w:noProof/>
+                    <w:webHidden/>
+                  </w:rPr>
+                  <w:fldChar w:fldCharType="begin"/>
+                </w:r>
+                <w:r>
+                  <w:rPr>
+                    <w:noProof/>
+                    <w:webHidden/>
+                  </w:rPr>
+                  <w:instrText xml:space="preserve"> PAGEREF _Toc116295532 \h </w:instrText>
+                </w:r>
+                <w:r>
+                  <w:rPr>
+                    <w:noProof/>
+                    <w:webHidden/>
+                  </w:rPr>
+                </w:r>
+                <w:r>
+                  <w:rPr>
+                    <w:noProof/>
+                    <w:webHidden/>
+                  </w:rPr>
+                  <w:fldChar w:fldCharType="separate"/>
+                </w:r>
+                <w:r>
+                  <w:rPr>
+                    <w:noProof/>
+                    <w:webHidden/>
+                  </w:rPr>
+                  <w:t>2</w:t>
+                </w:r>
+                <w:r>
+                  <w:rPr>
+                    <w:noProof/>
+                    <w:webHidden/>
+                  </w:rPr>
+                  <w:fldChar w:fldCharType="end"/>
+                </w:r>
+              </w:hyperlink>
+            </w:p>
+            <w:p>
+              <w:pPr>
+                <w:pStyle w:val="Inhopg2"/>
+                <w:tabs>
+                  <w:tab w:val="left" w:pos="660"/>
+                  <w:tab w:val="right" w:leader="dot" w:pos="9062"/>
+                </w:tabs>
+                <w:rPr>
+                  <w:rFonts w:eastAsiaTheme="minorEastAsia"/>
+                  <w:noProof/>
+                  <w:lang w:eastAsia="nl-BE"/>
+                </w:rPr>
+              </w:pPr>
+              <w:hyperlink w:anchor="_Toc116295533" w:history="1">
+                <w:r>
+                  <w:rPr>
+                    <w:rStyle w:val="Hyperlink"/>
+                    <w:rFonts w:eastAsia="Times New Roman"/>
+                    <w:noProof/>
+                    <w:lang w:eastAsia="nl-BE"/>
+                  </w:rPr>
+                  <w:t>4.</w:t>
+                </w:r>
+                <w:r>
+                  <w:rPr>
+                    <w:rFonts w:eastAsiaTheme="minorEastAsia"/>
+                    <w:noProof/>
+                    <w:lang w:eastAsia="nl-BE"/>
+                  </w:rPr>
+                  <w:tab/>
+                </w:r>
+                <w:r>
+                  <w:rPr>
+                    <w:rStyle w:val="Hyperlink"/>
+                    <w:rFonts w:eastAsia="Times New Roman"/>
+                    <w:noProof/>
+                    <w:lang w:eastAsia="nl-BE"/>
+                  </w:rPr>
+                  <w:t>Column storage</w:t>
+                </w:r>
+                <w:r>
+                  <w:rPr>
+                    <w:noProof/>
+                    <w:webHidden/>
+                  </w:rPr>
+                  <w:tab/>
+                </w:r>
+                <w:r>
+                  <w:rPr>
+                    <w:noProof/>
+                    <w:webHidden/>
+                  </w:rPr>
+                  <w:fldChar w:fldCharType="begin"/>
+                </w:r>
+                <w:r>
+                  <w:rPr>
+                    <w:noProof/>
+                    <w:webHidden/>
+                  </w:rPr>
+                  <w:instrText xml:space="preserve"> PAGEREF _Toc116295533 \h </w:instrText>
+                </w:r>
+                <w:r>
+                  <w:rPr>
+                    <w:noProof/>
+                    <w:webHidden/>
+                  </w:rPr>
+                </w:r>
+                <w:r>
+                  <w:rPr>
+                    <w:noProof/>
+                    <w:webHidden/>
+                  </w:rPr>
+                  <w:fldChar w:fldCharType="separate"/>
+                </w:r>
+                <w:r>
+                  <w:rPr>
+                    <w:noProof/>
+                    <w:webHidden/>
+                  </w:rPr>
+                  <w:t>2</w:t>
+                </w:r>
+                <w:r>
+                  <w:rPr>
+                    <w:noProof/>
+                    <w:webHidden/>
+                  </w:rPr>
+                  <w:fldChar w:fldCharType="end"/>
+                </w:r>
+              </w:hyperlink>
+            </w:p>
+            <w:p>
+              <w:pPr>
+                <w:pStyle w:val="Inhopg2"/>
+                <w:tabs>
+                  <w:tab w:val="left" w:pos="660"/>
+                  <w:tab w:val="right" w:leader="dot" w:pos="9062"/>
+                </w:tabs>
+                <w:rPr>
+                  <w:rFonts w:eastAsiaTheme="minorEastAsia"/>
+                  <w:noProof/>
+                  <w:lang w:eastAsia="nl-BE"/>
+                </w:rPr>
+              </w:pPr>
+              <w:hyperlink w:anchor="_Toc116295534" w:history="1">
+                <w:r>
+                  <w:rPr>
+                    <w:rStyle w:val="Hyperlink"/>
+                    <w:rFonts w:ascii="Arial" w:eastAsia="Times New Roman" w:hAnsi="Arial" w:cs="Arial"/>
+                    <w:noProof/>
+                    <w:lang w:eastAsia="nl-BE"/>
+                  </w:rPr>
+                  <w:t>5.</w:t>
+                </w:r>
+                <w:r>
+                  <w:rPr>
+                    <w:rFonts w:eastAsiaTheme="minorEastAsia"/>
+                    <w:noProof/>
+                    <w:lang w:eastAsia="nl-BE"/>
+                  </w:rPr>
+                  <w:tab/>
+                </w:r>
+                <w:r>
+                  <w:rPr>
+                    <w:rStyle w:val="Hyperlink"/>
+                    <w:rFonts w:eastAsia="Times New Roman"/>
+                    <w:noProof/>
+                    <w:lang w:eastAsia="nl-BE"/>
+                  </w:rPr>
+                  <w:t>Compressie</w:t>
+                </w:r>
+                <w:r>
+                  <w:rPr>
+                    <w:noProof/>
+                    <w:webHidden/>
+                  </w:rPr>
+                  <w:tab/>
+                </w:r>
+                <w:r>
+                  <w:rPr>
+                    <w:noProof/>
+                    <w:webHidden/>
+                  </w:rPr>
+                  <w:fldChar w:fldCharType="begin"/>
+                </w:r>
+                <w:r>
+                  <w:rPr>
+                    <w:noProof/>
+                    <w:webHidden/>
+                  </w:rPr>
+                  <w:instrText xml:space="preserve"> PAGEREF _Toc116295534 \h </w:instrText>
+                </w:r>
+                <w:r>
+                  <w:rPr>
+                    <w:noProof/>
+                    <w:webHidden/>
+                  </w:rPr>
+                </w:r>
+                <w:r>
+                  <w:rPr>
+                    <w:noProof/>
+                    <w:webHidden/>
+                  </w:rPr>
+                  <w:fldChar w:fldCharType="separate"/>
+                </w:r>
+                <w:r>
+                  <w:rPr>
+                    <w:noProof/>
+                    <w:webHidden/>
+                  </w:rPr>
+                  <w:t>2</w:t>
+                </w:r>
+                <w:r>
+                  <w:rPr>
+                    <w:noProof/>
+                    <w:webHidden/>
+                  </w:rPr>
+                  <w:fldChar w:fldCharType="end"/>
+                </w:r>
+              </w:hyperlink>
+            </w:p>
+            <w:p>
+              <w:pPr>
+                <w:pStyle w:val="Inhopg2"/>
+                <w:tabs>
+                  <w:tab w:val="left" w:pos="660"/>
+                  <w:tab w:val="right" w:leader="dot" w:pos="9062"/>
+                </w:tabs>
+                <w:rPr>
+                  <w:rFonts w:eastAsiaTheme="minorEastAsia"/>
+                  <w:noProof/>
+                  <w:lang w:eastAsia="nl-BE"/>
+                </w:rPr>
+              </w:pPr>
+              <w:hyperlink w:anchor="_Toc116295535" w:history="1">
+                <w:r>
+                  <w:rPr>
+                    <w:rStyle w:val="Hyperlink"/>
+                    <w:noProof/>
+                  </w:rPr>
+                  <w:t>6.</w:t>
+                </w:r>
+                <w:r>
+                  <w:rPr>
+                    <w:rFonts w:eastAsiaTheme="minorEastAsia"/>
+                    <w:noProof/>
+                    <w:lang w:eastAsia="nl-BE"/>
+                  </w:rPr>
+                  <w:tab/>
+                </w:r>
+                <w:r>
+                  <w:rPr>
+                    <w:rStyle w:val="Hyperlink"/>
+                    <w:rFonts w:eastAsia="Times New Roman"/>
+                    <w:noProof/>
+                    <w:lang w:eastAsia="nl-BE"/>
+                  </w:rPr>
+                  <w:t>Optimalisaties voor het snel kunnen laden van de database</w:t>
+                </w:r>
+                <w:r>
+                  <w:rPr>
+                    <w:noProof/>
+                    <w:webHidden/>
+                  </w:rPr>
+                  <w:tab/>
+                </w:r>
+                <w:r>
+                  <w:rPr>
+                    <w:noProof/>
+                    <w:webHidden/>
+                  </w:rPr>
+                  <w:fldChar w:fldCharType="begin"/>
+                </w:r>
+                <w:r>
+                  <w:rPr>
+                    <w:noProof/>
+                    <w:webHidden/>
+                  </w:rPr>
+                  <w:instrText xml:space="preserve"> PAGEREF _Toc116295535 \h </w:instrText>
+                </w:r>
+                <w:r>
+                  <w:rPr>
+                    <w:noProof/>
+                    <w:webHidden/>
+                  </w:rPr>
+                </w:r>
+                <w:r>
+                  <w:rPr>
+                    <w:noProof/>
+                    <w:webHidden/>
+                  </w:rPr>
+                  <w:fldChar w:fldCharType="separate"/>
+                </w:r>
+                <w:r>
+                  <w:rPr>
+                    <w:noProof/>
+                    <w:webHidden/>
+                  </w:rPr>
+                  <w:t>2</w:t>
+                </w:r>
+                <w:r>
+                  <w:rPr>
+                    <w:noProof/>
+                    <w:webHidden/>
+                  </w:rPr>
+                  <w:fldChar w:fldCharType="end"/>
+                </w:r>
+              </w:hyperlink>
+            </w:p>
+            <w:p>
+              <w:r>
+                <w:rPr>
+                  <w:b/>
+                  <w:bCs/>
+                  <w:lang w:val="nl-NL"/>
+                </w:rPr>
+                <w:fldChar w:fldCharType="end"/>
+              </w:r>
+            </w:p>
+          </w:sdtContent>
+        </w:sdt>
+        <w:p>
+          <w:pPr>
+            <w:pStyle w:val="Kop2"/>
+          </w:pPr>
+          <w:r>
+            <w:br w:type="page"/>
+          </w:r>
+        </w:p>
+      </w:sdtContent>
+    </w:sdt>
     <w:p>
       <w:pPr>
-        <w:pStyle w:val="Titel"/>
+        <w:pStyle w:val="Kop1"/>
+        <w:rPr>
+          <w:rFonts w:eastAsia="Times New Roman"/>
+          <w:lang w:eastAsia="nl-BE"/>
+        </w:rPr>
       </w:pPr>
       <w:r>
-        <w:t>O</w:t>
+        <w:rPr>
+          <w:rFonts w:eastAsia="Times New Roman"/>
+          <w:lang w:eastAsia="nl-BE"/>
+        </w:rPr>
+        <w:lastRenderedPageBreak/>
+        <w:t xml:space="preserve">Logische </w:t>
+      </w:r>
+      <w:proofErr w:type="spellStart"/>
+      <w:r>
+        <w:rPr>
+          <w:rFonts w:eastAsia="Times New Roman"/>
+          <w:lang w:eastAsia="nl-BE"/>
+        </w:rPr>
+        <w:t>Indexed</w:t>
+      </w:r>
+      <w:proofErr w:type="spellEnd"/>
+      <w:r>
+        <w:rPr>
+          <w:rFonts w:eastAsia="Times New Roman"/>
+          <w:lang w:eastAsia="nl-BE"/>
+        </w:rPr>
+        <w:t xml:space="preserve"> View</w:t>
       </w:r>
       <w:r>
-        <w:t>ptimalisatie dossier</w:t>
+        <w:rPr>
+          <w:rFonts w:eastAsia="Times New Roman"/>
+          <w:lang w:eastAsia="nl-BE"/>
+        </w:rPr>
+        <w:t xml:space="preserve"> [S1]</w:t>
       </w:r>
     </w:p>
     <w:p>
       <w:pPr>
-        <w:pStyle w:val="Kop2"/>
-        <w:rPr>
-          <w:rFonts w:eastAsia="Times New Roman"/>
+        <w:rPr>
           <w:lang w:eastAsia="nl-BE"/>
         </w:rPr>
       </w:pPr>
+    </w:p>
+    <w:p>
+      <w:pPr>
+        <w:rPr>
+          <w:lang w:eastAsia="nl-BE"/>
+        </w:rPr>
+      </w:pPr>
+    </w:p>
+    <w:p>
+      <w:pPr>
+        <w:rPr>
+          <w:lang w:eastAsia="nl-BE"/>
+        </w:rPr>
+      </w:pPr>
       <w:r>
         <w:rPr>
-          <w:rFonts w:eastAsia="Times New Roman"/>
           <w:lang w:eastAsia="nl-BE"/>
         </w:rPr>
-        <w:t>Het gebruik van een logische indexed view</w:t>
+        <w:br w:type="page"/>
       </w:r>
     </w:p>
     <w:p>
       <w:pPr>
-        <w:rPr>
-          <w:lang w:eastAsia="nl-BE"/>
-        </w:rPr>
-      </w:pPr>
-    </w:p>
-    <w:p>
-      <w:pPr>
-        <w:pStyle w:val="Kop2"/>
+        <w:pStyle w:val="Kop1"/>
         <w:rPr>
           <w:rFonts w:eastAsia="Times New Roman"/>
           <w:lang w:eastAsia="nl-BE"/>
         </w:rPr>
       </w:pPr>
+      <w:bookmarkStart w:id="0" w:name="_Toc116295532"/>
+      <w:proofErr w:type="spellStart"/>
       <w:r>
         <w:rPr>
           <w:rFonts w:eastAsia="Times New Roman"/>
           <w:lang w:eastAsia="nl-BE"/>
         </w:rPr>
+        <w:lastRenderedPageBreak/>
         <w:t>Partitionering</w:t>
+      </w:r>
+      <w:bookmarkEnd w:id="0"/>
+      <w:proofErr w:type="spellEnd"/>
+      <w:r>
+        <w:rPr>
+          <w:rFonts w:eastAsia="Times New Roman"/>
+          <w:lang w:eastAsia="nl-BE"/>
+        </w:rPr>
+        <w:t xml:space="preserve"> [S2]</w:t>
       </w:r>
     </w:p>
     <w:p>
@@ -68,65 +1654,194 @@
         <w:rPr>
           <w:lang w:eastAsia="nl-BE"/>
         </w:rPr>
-        <w:t>anges. Vanuit de where clause.</w:t>
+        <w:t xml:space="preserve">anges. Vanuit de </w:t>
+      </w:r>
+      <w:proofErr w:type="spellStart"/>
+      <w:r>
+        <w:rPr>
+          <w:lang w:eastAsia="nl-BE"/>
+        </w:rPr>
+        <w:t>where</w:t>
+      </w:r>
+      <w:proofErr w:type="spellEnd"/>
+      <w:r>
+        <w:rPr>
+          <w:lang w:eastAsia="nl-BE"/>
+        </w:rPr>
+        <w:t xml:space="preserve"> clause.</w:t>
       </w:r>
     </w:p>
     <w:p>
       <w:pPr>
-        <w:pStyle w:val="Kop2"/>
-        <w:rPr>
-          <w:rFonts w:ascii="Times New Roman" w:eastAsia="Times New Roman" w:hAnsi="Times New Roman" w:cs="Times New Roman"/>
-          <w:sz w:val="24"/>
-          <w:szCs w:val="24"/>
+        <w:rPr>
           <w:lang w:eastAsia="nl-BE"/>
         </w:rPr>
       </w:pPr>
+    </w:p>
+    <w:p>
+      <w:pPr>
+        <w:rPr>
+          <w:lang w:eastAsia="nl-BE"/>
+        </w:rPr>
+      </w:pPr>
       <w:r>
         <w:rPr>
-          <w:rFonts w:eastAsia="Times New Roman"/>
           <w:lang w:eastAsia="nl-BE"/>
         </w:rPr>
-        <w:t xml:space="preserve">Column storage </w:t>
+        <w:br w:type="page"/>
       </w:r>
     </w:p>
     <w:p>
       <w:pPr>
-        <w:pStyle w:val="Kop2"/>
-        <w:rPr>
-          <w:rFonts w:ascii="Times New Roman" w:eastAsia="Times New Roman" w:hAnsi="Times New Roman" w:cs="Times New Roman"/>
-          <w:sz w:val="24"/>
-          <w:szCs w:val="24"/>
+        <w:pStyle w:val="Kop1"/>
+        <w:rPr>
+          <w:rFonts w:eastAsia="Times New Roman"/>
           <w:lang w:eastAsia="nl-BE"/>
         </w:rPr>
       </w:pPr>
+      <w:bookmarkStart w:id="1" w:name="_Toc116295533"/>
       <w:r>
         <w:rPr>
-          <w:rFonts w:ascii="Arial" w:eastAsia="Times New Roman" w:hAnsi="Arial" w:cs="Arial"/>
-          <w:sz w:val="20"/>
-          <w:szCs w:val="20"/>
+          <w:rFonts w:eastAsia="Times New Roman"/>
           <w:lang w:eastAsia="nl-BE"/>
         </w:rPr>
-        <w:t xml:space="preserve">Compressie </w:t>
+        <w:lastRenderedPageBreak/>
+        <w:t>Column storage</w:t>
+      </w:r>
+      <w:bookmarkEnd w:id="1"/>
+      <w:r>
+        <w:rPr>
+          <w:rFonts w:eastAsia="Times New Roman"/>
+          <w:lang w:eastAsia="nl-BE"/>
+        </w:rPr>
+        <w:t xml:space="preserve"> </w:t>
+      </w:r>
+      <w:r>
+        <w:rPr>
+          <w:rFonts w:eastAsia="Times New Roman"/>
+          <w:lang w:eastAsia="nl-BE"/>
+        </w:rPr>
+        <w:t>[S2]</w:t>
       </w:r>
     </w:p>
     <w:p>
       <w:pPr>
-        <w:pStyle w:val="Kop2"/>
-      </w:pPr>
+        <w:rPr>
+          <w:lang w:eastAsia="nl-BE"/>
+        </w:rPr>
+      </w:pPr>
+    </w:p>
+    <w:p>
+      <w:pPr>
+        <w:rPr>
+          <w:lang w:eastAsia="nl-BE"/>
+        </w:rPr>
+      </w:pPr>
+      <w:r>
+        <w:rPr>
+          <w:lang w:eastAsia="nl-BE"/>
+        </w:rPr>
+        <w:br w:type="page"/>
+      </w:r>
+    </w:p>
+    <w:p>
+      <w:pPr>
+        <w:pStyle w:val="Kop1"/>
+      </w:pPr>
+      <w:bookmarkStart w:id="2" w:name="_Toc116295534"/>
+      <w:r>
+        <w:lastRenderedPageBreak/>
+        <w:t>Compressie</w:t>
+      </w:r>
+      <w:bookmarkEnd w:id="2"/>
+      <w:r>
+        <w:t xml:space="preserve"> </w:t>
+      </w:r>
+      <w:r>
+        <w:t>[S1]</w:t>
+      </w:r>
+    </w:p>
+    <w:p>
+      <w:pPr>
+        <w:rPr>
+          <w:lang w:eastAsia="nl-BE"/>
+        </w:rPr>
+      </w:pPr>
+    </w:p>
+    <w:p>
+      <w:pPr>
+        <w:rPr>
+          <w:lang w:eastAsia="nl-BE"/>
+        </w:rPr>
+      </w:pPr>
+    </w:p>
+    <w:p>
+      <w:pPr>
+        <w:rPr>
+          <w:lang w:eastAsia="nl-BE"/>
+        </w:rPr>
+      </w:pPr>
+      <w:r>
+        <w:rPr>
+          <w:lang w:eastAsia="nl-BE"/>
+        </w:rPr>
+        <w:br w:type="page"/>
+      </w:r>
+    </w:p>
+    <w:p>
+      <w:pPr>
+        <w:pStyle w:val="Kop1"/>
+      </w:pPr>
+      <w:bookmarkStart w:id="3" w:name="_Toc116295535"/>
       <w:r>
         <w:rPr>
           <w:rFonts w:eastAsia="Times New Roman"/>
           <w:lang w:eastAsia="nl-BE"/>
         </w:rPr>
+        <w:lastRenderedPageBreak/>
         <w:t>Optimalisaties voor het snel kunnen laden van de database</w:t>
+      </w:r>
+      <w:bookmarkEnd w:id="3"/>
+    </w:p>
+    <w:p>
+      <w:pPr>
+        <w:rPr>
+          <w:lang w:val="en-US"/>
+        </w:rPr>
+      </w:pPr>
+      <w:r>
+        <w:rPr>
+          <w:lang w:val="en-US"/>
+        </w:rPr>
+        <w:t>Function based index (computed c</w:t>
+      </w:r>
+      <w:r>
+        <w:rPr>
+          <w:lang w:val="en-US"/>
+        </w:rPr>
+        <w:t>olumn)</w:t>
+      </w:r>
+    </w:p>
+    <w:p>
+      <w:r>
+        <w:t xml:space="preserve">Berekenen van afstand invoegen in tabel design </w:t>
+      </w:r>
+      <w:proofErr w:type="spellStart"/>
+      <w:r>
+        <w:t>ipv</w:t>
+      </w:r>
+      <w:proofErr w:type="spellEnd"/>
+      <w:r>
+        <w:t xml:space="preserve"> in query</w:t>
       </w:r>
     </w:p>
     <w:p/>
     <w:sectPr>
-      <w:headerReference w:type="default" r:id="rId7"/>
       <w:pgSz w:w="11906" w:h="16838"/>
       <w:pgMar w:top="1417" w:right="1417" w:bottom="1417" w:left="1417" w:header="708" w:footer="708" w:gutter="0"/>
+      <w:pgNumType w:start="0"/>
       <w:cols w:space="708"/>
+      <w:titlePg/>
       <w:docGrid w:linePitch="360"/>
     </w:sectPr>
   </w:body>
@@ -183,43 +1898,96 @@
 </w:footnotes>
 </file>
 
-<file path=word/header1.xml><?xml version="1.0" encoding="utf-8"?>
-<w:hdr xmlns:wpc="http://schemas.microsoft.com/office/word/2010/wordprocessingCanvas" xmlns:cx="http://schemas.microsoft.com/office/drawing/2014/chartex" xmlns:cx1="http://schemas.microsoft.com/office/drawing/2015/9/8/chartex" xmlns:cx2="http://schemas.microsoft.com/office/drawing/2015/10/21/chartex" xmlns:cx3="http://schemas.microsoft.com/office/drawing/2016/5/9/chartex" xmlns:cx4="http://schemas.microsoft.com/office/drawing/2016/5/10/chartex" xmlns:cx5="http://schemas.microsoft.com/office/drawing/2016/5/11/chartex" xmlns:cx6="http://schemas.microsoft.com/office/drawing/2016/5/12/chartex" xmlns:cx7="http://schemas.microsoft.com/office/drawing/2016/5/13/chartex" xmlns:cx8="http://schemas.microsoft.com/office/drawing/2016/5/14/chartex" xmlns:mc="http://schemas.openxmlformats.org/markup-compatibility/2006" xmlns:aink="http://schemas.microsoft.com/office/drawing/2016/ink" xmlns:am3d="http://schemas.microsoft.com/office/drawing/2017/model3d" xmlns:o="urn:schemas-microsoft-com:office:office" xmlns:oel="http://schemas.microsoft.com/office/2019/extlst" xmlns:r="http://schemas.openxmlformats.org/officeDocument/2006/relationships" xmlns:m="http://schemas.openxmlformats.org/officeDocument/2006/math" xmlns:v="urn:schemas-microsoft-com:vml" xmlns:wp14="http://schemas.microsoft.com/office/word/2010/wordprocessingDrawing" xmlns:wp="http://schemas.openxmlformats.org/drawingml/2006/wordprocessingDrawing" xmlns:w10="urn:schemas-microsoft-com:office:word" xmlns:w="http://schemas.openxmlformats.org/wordprocessingml/2006/main" xmlns:w14="http://schemas.microsoft.com/office/word/2010/wordml" xmlns:w15="http://schemas.microsoft.com/office/word/2012/wordml" xmlns:w16cex="http://schemas.microsoft.com/office/word/2018/wordml/cex" xmlns:w16cid="http://schemas.microsoft.com/office/word/2016/wordml/cid" xmlns:w16="http://schemas.microsoft.com/office/word/2018/wordml" xmlns:w16sdtdh="http://schemas.microsoft.com/office/word/2020/wordml/sdtdatahash" xmlns:w16se="http://schemas.microsoft.com/office/word/2015/wordml/symex" xmlns:wpg="http://schemas.microsoft.com/office/word/2010/wordprocessingGroup" xmlns:wpi="http://schemas.microsoft.com/office/word/2010/wordprocessingInk" xmlns:wne="http://schemas.microsoft.com/office/word/2006/wordml" xmlns:wps="http://schemas.microsoft.com/office/word/2010/wordprocessingShape" mc:Ignorable="w14 w15 w16se w16cid w16 w16cex w16sdtdh wp14">
-  <w:p>
-    <w:pPr>
-      <w:pStyle w:val="Koptekst"/>
-    </w:pPr>
-    <w:r>
-      <w:t>Jonas Leijzen – Maxim Derboven</w:t>
-    </w:r>
-  </w:p>
-  <w:p>
-    <w:pPr>
-      <w:pStyle w:val="Koptekst"/>
-    </w:pPr>
-    <w:r>
-      <w:t>Data Persistency</w:t>
-    </w:r>
-  </w:p>
-  <w:p>
-    <w:pPr>
-      <w:pStyle w:val="Koptekst"/>
-    </w:pPr>
-    <w:r>
-      <w:t>IAO3 – DP</w:t>
-    </w:r>
-  </w:p>
-  <w:p>
-    <w:pPr>
-      <w:pStyle w:val="Koptekst"/>
-    </w:pPr>
-  </w:p>
-</w:hdr>
-</file>
-
 <file path=word/numbering.xml><?xml version="1.0" encoding="utf-8"?>
 <w:numbering xmlns:wpc="http://schemas.microsoft.com/office/word/2010/wordprocessingCanvas" xmlns:cx="http://schemas.microsoft.com/office/drawing/2014/chartex" xmlns:cx1="http://schemas.microsoft.com/office/drawing/2015/9/8/chartex" xmlns:cx2="http://schemas.microsoft.com/office/drawing/2015/10/21/chartex" xmlns:cx3="http://schemas.microsoft.com/office/drawing/2016/5/9/chartex" xmlns:cx4="http://schemas.microsoft.com/office/drawing/2016/5/10/chartex" xmlns:cx5="http://schemas.microsoft.com/office/drawing/2016/5/11/chartex" xmlns:cx6="http://schemas.microsoft.com/office/drawing/2016/5/12/chartex" xmlns:cx7="http://schemas.microsoft.com/office/drawing/2016/5/13/chartex" xmlns:cx8="http://schemas.microsoft.com/office/drawing/2016/5/14/chartex" xmlns:mc="http://schemas.openxmlformats.org/markup-compatibility/2006" xmlns:aink="http://schemas.microsoft.com/office/drawing/2016/ink" xmlns:am3d="http://schemas.microsoft.com/office/drawing/2017/model3d" xmlns:o="urn:schemas-microsoft-com:office:office" xmlns:oel="http://schemas.microsoft.com/office/2019/extlst" xmlns:r="http://schemas.openxmlformats.org/officeDocument/2006/relationships" xmlns:m="http://schemas.openxmlformats.org/officeDocument/2006/math" xmlns:v="urn:schemas-microsoft-com:vml" xmlns:wp14="http://schemas.microsoft.com/office/word/2010/wordprocessingDrawing" xmlns:wp="http://schemas.openxmlformats.org/drawingml/2006/wordprocessingDrawing" xmlns:w10="urn:schemas-microsoft-com:office:word" xmlns:w="http://schemas.openxmlformats.org/wordprocessingml/2006/main" xmlns:w14="http://schemas.microsoft.com/office/word/2010/wordml" xmlns:w15="http://schemas.microsoft.com/office/word/2012/wordml" xmlns:w16cex="http://schemas.microsoft.com/office/word/2018/wordml/cex" xmlns:w16cid="http://schemas.microsoft.com/office/word/2016/wordml/cid" xmlns:w16="http://schemas.microsoft.com/office/word/2018/wordml" xmlns:w16sdtdh="http://schemas.microsoft.com/office/word/2020/wordml/sdtdatahash" xmlns:w16se="http://schemas.microsoft.com/office/word/2015/wordml/symex" xmlns:wpg="http://schemas.microsoft.com/office/word/2010/wordprocessingGroup" xmlns:wpi="http://schemas.microsoft.com/office/word/2010/wordprocessingInk" xmlns:wne="http://schemas.microsoft.com/office/word/2006/wordml" xmlns:wps="http://schemas.microsoft.com/office/word/2010/wordprocessingShape" mc:Ignorable="w14 w15 w16se w16cid w16 w16cex w16sdtdh wp14">
   <w:abstractNum w:abstractNumId="0" w15:restartNumberingAfterBreak="0">
+    <w:nsid w:val="121B4126"/>
+    <w:multiLevelType w:val="hybridMultilevel"/>
+    <w:tmpl w:val="3AE02778"/>
+    <w:lvl w:ilvl="0" w:tplc="F1004A8A">
+      <w:start w:val="1"/>
+      <w:numFmt w:val="decimal"/>
+      <w:pStyle w:val="Kop2"/>
+      <w:lvlText w:val="%1."/>
+      <w:lvlJc w:val="left"/>
+      <w:pPr>
+        <w:ind w:left="720" w:hanging="360"/>
+      </w:pPr>
+    </w:lvl>
+    <w:lvl w:ilvl="1" w:tplc="08130019" w:tentative="1">
+      <w:start w:val="1"/>
+      <w:numFmt w:val="lowerLetter"/>
+      <w:lvlText w:val="%2."/>
+      <w:lvlJc w:val="left"/>
+      <w:pPr>
+        <w:ind w:left="1440" w:hanging="360"/>
+      </w:pPr>
+    </w:lvl>
+    <w:lvl w:ilvl="2" w:tplc="0813001B" w:tentative="1">
+      <w:start w:val="1"/>
+      <w:numFmt w:val="lowerRoman"/>
+      <w:lvlText w:val="%3."/>
+      <w:lvlJc w:val="right"/>
+      <w:pPr>
+        <w:ind w:left="2160" w:hanging="180"/>
+      </w:pPr>
+    </w:lvl>
+    <w:lvl w:ilvl="3" w:tplc="0813000F" w:tentative="1">
+      <w:start w:val="1"/>
+      <w:numFmt w:val="decimal"/>
+      <w:lvlText w:val="%4."/>
+      <w:lvlJc w:val="left"/>
+      <w:pPr>
+        <w:ind w:left="2880" w:hanging="360"/>
+      </w:pPr>
+    </w:lvl>
+    <w:lvl w:ilvl="4" w:tplc="08130019" w:tentative="1">
+      <w:start w:val="1"/>
+      <w:numFmt w:val="lowerLetter"/>
+      <w:lvlText w:val="%5."/>
+      <w:lvlJc w:val="left"/>
+      <w:pPr>
+        <w:ind w:left="3600" w:hanging="360"/>
+      </w:pPr>
+    </w:lvl>
+    <w:lvl w:ilvl="5" w:tplc="0813001B" w:tentative="1">
+      <w:start w:val="1"/>
+      <w:numFmt w:val="lowerRoman"/>
+      <w:lvlText w:val="%6."/>
+      <w:lvlJc w:val="right"/>
+      <w:pPr>
+        <w:ind w:left="4320" w:hanging="180"/>
+      </w:pPr>
+    </w:lvl>
+    <w:lvl w:ilvl="6" w:tplc="0813000F" w:tentative="1">
+      <w:start w:val="1"/>
+      <w:numFmt w:val="decimal"/>
+      <w:lvlText w:val="%7."/>
+      <w:lvlJc w:val="left"/>
+      <w:pPr>
+        <w:ind w:left="5040" w:hanging="360"/>
+      </w:pPr>
+    </w:lvl>
+    <w:lvl w:ilvl="7" w:tplc="08130019" w:tentative="1">
+      <w:start w:val="1"/>
+      <w:numFmt w:val="lowerLetter"/>
+      <w:lvlText w:val="%8."/>
+      <w:lvlJc w:val="left"/>
+      <w:pPr>
+        <w:ind w:left="5760" w:hanging="360"/>
+      </w:pPr>
+    </w:lvl>
+    <w:lvl w:ilvl="8" w:tplc="0813001B" w:tentative="1">
+      <w:start w:val="1"/>
+      <w:numFmt w:val="lowerRoman"/>
+      <w:lvlText w:val="%9."/>
+      <w:lvlJc w:val="right"/>
+      <w:pPr>
+        <w:ind w:left="6480" w:hanging="180"/>
+      </w:pPr>
+    </w:lvl>
+  </w:abstractNum>
+  <w:abstractNum w:abstractNumId="1" w15:restartNumberingAfterBreak="0">
     <w:nsid w:val="343A5A3C"/>
     <w:multiLevelType w:val="multilevel"/>
     <w:tmpl w:val="09DEF310"/>
@@ -368,7 +2136,100 @@
       </w:rPr>
     </w:lvl>
   </w:abstractNum>
+  <w:abstractNum w:abstractNumId="2" w15:restartNumberingAfterBreak="0">
+    <w:nsid w:val="6B155862"/>
+    <w:multiLevelType w:val="hybridMultilevel"/>
+    <w:tmpl w:val="ED403ADA"/>
+    <w:lvl w:ilvl="0" w:tplc="9F46E8C2">
+      <w:start w:val="1"/>
+      <w:numFmt w:val="decimal"/>
+      <w:pStyle w:val="Kop1"/>
+      <w:lvlText w:val="%1."/>
+      <w:lvlJc w:val="left"/>
+      <w:pPr>
+        <w:ind w:left="720" w:hanging="360"/>
+      </w:pPr>
+    </w:lvl>
+    <w:lvl w:ilvl="1" w:tplc="08130019" w:tentative="1">
+      <w:start w:val="1"/>
+      <w:numFmt w:val="lowerLetter"/>
+      <w:lvlText w:val="%2."/>
+      <w:lvlJc w:val="left"/>
+      <w:pPr>
+        <w:ind w:left="1440" w:hanging="360"/>
+      </w:pPr>
+    </w:lvl>
+    <w:lvl w:ilvl="2" w:tplc="0813001B" w:tentative="1">
+      <w:start w:val="1"/>
+      <w:numFmt w:val="lowerRoman"/>
+      <w:lvlText w:val="%3."/>
+      <w:lvlJc w:val="right"/>
+      <w:pPr>
+        <w:ind w:left="2160" w:hanging="180"/>
+      </w:pPr>
+    </w:lvl>
+    <w:lvl w:ilvl="3" w:tplc="0813000F" w:tentative="1">
+      <w:start w:val="1"/>
+      <w:numFmt w:val="decimal"/>
+      <w:lvlText w:val="%4."/>
+      <w:lvlJc w:val="left"/>
+      <w:pPr>
+        <w:ind w:left="2880" w:hanging="360"/>
+      </w:pPr>
+    </w:lvl>
+    <w:lvl w:ilvl="4" w:tplc="08130019" w:tentative="1">
+      <w:start w:val="1"/>
+      <w:numFmt w:val="lowerLetter"/>
+      <w:lvlText w:val="%5."/>
+      <w:lvlJc w:val="left"/>
+      <w:pPr>
+        <w:ind w:left="3600" w:hanging="360"/>
+      </w:pPr>
+    </w:lvl>
+    <w:lvl w:ilvl="5" w:tplc="0813001B" w:tentative="1">
+      <w:start w:val="1"/>
+      <w:numFmt w:val="lowerRoman"/>
+      <w:lvlText w:val="%6."/>
+      <w:lvlJc w:val="right"/>
+      <w:pPr>
+        <w:ind w:left="4320" w:hanging="180"/>
+      </w:pPr>
+    </w:lvl>
+    <w:lvl w:ilvl="6" w:tplc="0813000F" w:tentative="1">
+      <w:start w:val="1"/>
+      <w:numFmt w:val="decimal"/>
+      <w:lvlText w:val="%7."/>
+      <w:lvlJc w:val="left"/>
+      <w:pPr>
+        <w:ind w:left="5040" w:hanging="360"/>
+      </w:pPr>
+    </w:lvl>
+    <w:lvl w:ilvl="7" w:tplc="08130019" w:tentative="1">
+      <w:start w:val="1"/>
+      <w:numFmt w:val="lowerLetter"/>
+      <w:lvlText w:val="%8."/>
+      <w:lvlJc w:val="left"/>
+      <w:pPr>
+        <w:ind w:left="5760" w:hanging="360"/>
+      </w:pPr>
+    </w:lvl>
+    <w:lvl w:ilvl="8" w:tplc="0813001B" w:tentative="1">
+      <w:start w:val="1"/>
+      <w:numFmt w:val="lowerRoman"/>
+      <w:lvlText w:val="%9."/>
+      <w:lvlJc w:val="right"/>
+      <w:pPr>
+        <w:ind w:left="6480" w:hanging="180"/>
+      </w:pPr>
+    </w:lvl>
+  </w:abstractNum>
   <w:num w:numId="1" w16cid:durableId="1906910286">
+    <w:abstractNumId w:val="1"/>
+  </w:num>
+  <w:num w:numId="2" w16cid:durableId="51855069">
+    <w:abstractNumId w:val="2"/>
+  </w:num>
+  <w:num w:numId="3" w16cid:durableId="1932811830">
     <w:abstractNumId w:val="0"/>
   </w:num>
 </w:numbering>
@@ -773,6 +2634,30 @@
     <w:name w:val="Normal"/>
     <w:qFormat/>
   </w:style>
+  <w:style w:type="paragraph" w:styleId="Kop1">
+    <w:name w:val="heading 1"/>
+    <w:basedOn w:val="Standaard"/>
+    <w:next w:val="Standaard"/>
+    <w:link w:val="Kop1Char"/>
+    <w:uiPriority w:val="9"/>
+    <w:qFormat/>
+    <w:rsid w:val="00FC2B51"/>
+    <w:pPr>
+      <w:keepNext/>
+      <w:keepLines/>
+      <w:numPr>
+        <w:numId w:val="2"/>
+      </w:numPr>
+      <w:spacing w:before="240" w:after="0"/>
+      <w:outlineLvl w:val="0"/>
+    </w:pPr>
+    <w:rPr>
+      <w:rFonts w:asciiTheme="majorHAnsi" w:eastAsiaTheme="majorEastAsia" w:hAnsiTheme="majorHAnsi" w:cstheme="majorBidi"/>
+      <w:color w:val="000000" w:themeColor="text1"/>
+      <w:sz w:val="32"/>
+      <w:szCs w:val="32"/>
+    </w:rPr>
+  </w:style>
   <w:style w:type="paragraph" w:styleId="Kop2">
     <w:name w:val="heading 2"/>
     <w:basedOn w:val="Standaard"/>
@@ -781,24 +2666,50 @@
     <w:uiPriority w:val="9"/>
     <w:unhideWhenUsed/>
     <w:qFormat/>
-    <w:rsid w:val="006528AD"/>
+    <w:rsid w:val="00FC2B51"/>
     <w:pPr>
       <w:keepNext/>
       <w:keepLines/>
+      <w:numPr>
+        <w:numId w:val="3"/>
+      </w:numPr>
       <w:spacing w:before="40" w:after="0"/>
       <w:outlineLvl w:val="1"/>
     </w:pPr>
     <w:rPr>
       <w:rFonts w:asciiTheme="majorHAnsi" w:eastAsiaTheme="majorEastAsia" w:hAnsiTheme="majorHAnsi" w:cstheme="majorBidi"/>
-      <w:color w:val="2F5496" w:themeColor="accent1" w:themeShade="BF"/>
+      <w:b/>
+      <w:color w:val="000000" w:themeColor="text1"/>
       <w:sz w:val="26"/>
       <w:szCs w:val="26"/>
+    </w:rPr>
+  </w:style>
+  <w:style w:type="paragraph" w:styleId="Kop3">
+    <w:name w:val="heading 3"/>
+    <w:basedOn w:val="Standaard"/>
+    <w:next w:val="Standaard"/>
+    <w:link w:val="Kop3Char"/>
+    <w:uiPriority w:val="9"/>
+    <w:semiHidden/>
+    <w:unhideWhenUsed/>
+    <w:qFormat/>
+    <w:rsid w:val="00FC2B51"/>
+    <w:pPr>
+      <w:keepNext/>
+      <w:keepLines/>
+      <w:spacing w:before="40" w:after="0"/>
+      <w:outlineLvl w:val="2"/>
+    </w:pPr>
+    <w:rPr>
+      <w:rFonts w:asciiTheme="majorHAnsi" w:eastAsiaTheme="majorEastAsia" w:hAnsiTheme="majorHAnsi" w:cstheme="majorBidi"/>
+      <w:color w:val="000000" w:themeColor="text1"/>
+      <w:sz w:val="24"/>
+      <w:szCs w:val="24"/>
     </w:rPr>
   </w:style>
   <w:style w:type="character" w:default="1" w:styleId="Standaardalinea-lettertype">
     <w:name w:val="Default Paragraph Font"/>
     <w:uiPriority w:val="1"/>
-    <w:semiHidden/>
     <w:unhideWhenUsed/>
   </w:style>
   <w:style w:type="table" w:default="1" w:styleId="Standaardtabel">
@@ -922,13 +2833,117 @@
     <w:basedOn w:val="Standaardalinea-lettertype"/>
     <w:link w:val="Kop2"/>
     <w:uiPriority w:val="9"/>
-    <w:rsid w:val="006528AD"/>
+    <w:rsid w:val="00FC2B51"/>
     <w:rPr>
       <w:rFonts w:asciiTheme="majorHAnsi" w:eastAsiaTheme="majorEastAsia" w:hAnsiTheme="majorHAnsi" w:cstheme="majorBidi"/>
-      <w:color w:val="2F5496" w:themeColor="accent1" w:themeShade="BF"/>
+      <w:b/>
+      <w:color w:val="000000" w:themeColor="text1"/>
       <w:sz w:val="26"/>
       <w:szCs w:val="26"/>
     </w:rPr>
+  </w:style>
+  <w:style w:type="paragraph" w:styleId="Geenafstand">
+    <w:name w:val="No Spacing"/>
+    <w:link w:val="GeenafstandChar"/>
+    <w:uiPriority w:val="1"/>
+    <w:qFormat/>
+    <w:rsid w:val="009C470F"/>
+    <w:pPr>
+      <w:spacing w:after="0" w:line="240" w:lineRule="auto"/>
+    </w:pPr>
+    <w:rPr>
+      <w:rFonts w:eastAsiaTheme="minorEastAsia"/>
+      <w:lang w:eastAsia="nl-BE"/>
+    </w:rPr>
+  </w:style>
+  <w:style w:type="character" w:customStyle="1" w:styleId="GeenafstandChar">
+    <w:name w:val="Geen afstand Char"/>
+    <w:basedOn w:val="Standaardalinea-lettertype"/>
+    <w:link w:val="Geenafstand"/>
+    <w:uiPriority w:val="1"/>
+    <w:rsid w:val="009C470F"/>
+    <w:rPr>
+      <w:rFonts w:eastAsiaTheme="minorEastAsia"/>
+      <w:lang w:eastAsia="nl-BE"/>
+    </w:rPr>
+  </w:style>
+  <w:style w:type="character" w:customStyle="1" w:styleId="Kop1Char">
+    <w:name w:val="Kop 1 Char"/>
+    <w:basedOn w:val="Standaardalinea-lettertype"/>
+    <w:link w:val="Kop1"/>
+    <w:uiPriority w:val="9"/>
+    <w:rsid w:val="00FC2B51"/>
+    <w:rPr>
+      <w:rFonts w:asciiTheme="majorHAnsi" w:eastAsiaTheme="majorEastAsia" w:hAnsiTheme="majorHAnsi" w:cstheme="majorBidi"/>
+      <w:color w:val="000000" w:themeColor="text1"/>
+      <w:sz w:val="32"/>
+      <w:szCs w:val="32"/>
+    </w:rPr>
+  </w:style>
+  <w:style w:type="paragraph" w:styleId="Kopvaninhoudsopgave">
+    <w:name w:val="TOC Heading"/>
+    <w:basedOn w:val="Kop1"/>
+    <w:next w:val="Standaard"/>
+    <w:uiPriority w:val="39"/>
+    <w:unhideWhenUsed/>
+    <w:qFormat/>
+    <w:rsid w:val="00FC2B51"/>
+    <w:pPr>
+      <w:outlineLvl w:val="9"/>
+    </w:pPr>
+    <w:rPr>
+      <w:lang w:eastAsia="nl-BE"/>
+    </w:rPr>
+  </w:style>
+  <w:style w:type="paragraph" w:styleId="Inhopg2">
+    <w:name w:val="toc 2"/>
+    <w:basedOn w:val="Standaard"/>
+    <w:next w:val="Standaard"/>
+    <w:autoRedefine/>
+    <w:uiPriority w:val="39"/>
+    <w:unhideWhenUsed/>
+    <w:rsid w:val="00FC2B51"/>
+    <w:pPr>
+      <w:spacing w:after="100"/>
+      <w:ind w:left="220"/>
+    </w:pPr>
+  </w:style>
+  <w:style w:type="character" w:styleId="Hyperlink">
+    <w:name w:val="Hyperlink"/>
+    <w:basedOn w:val="Standaardalinea-lettertype"/>
+    <w:uiPriority w:val="99"/>
+    <w:unhideWhenUsed/>
+    <w:rsid w:val="00FC2B51"/>
+    <w:rPr>
+      <w:color w:val="0563C1" w:themeColor="hyperlink"/>
+      <w:u w:val="single"/>
+    </w:rPr>
+  </w:style>
+  <w:style w:type="character" w:customStyle="1" w:styleId="Kop3Char">
+    <w:name w:val="Kop 3 Char"/>
+    <w:basedOn w:val="Standaardalinea-lettertype"/>
+    <w:link w:val="Kop3"/>
+    <w:uiPriority w:val="9"/>
+    <w:semiHidden/>
+    <w:rsid w:val="00FC2B51"/>
+    <w:rPr>
+      <w:rFonts w:asciiTheme="majorHAnsi" w:eastAsiaTheme="majorEastAsia" w:hAnsiTheme="majorHAnsi" w:cstheme="majorBidi"/>
+      <w:color w:val="000000" w:themeColor="text1"/>
+      <w:sz w:val="24"/>
+      <w:szCs w:val="24"/>
+    </w:rPr>
+  </w:style>
+  <w:style w:type="paragraph" w:styleId="Inhopg1">
+    <w:name w:val="toc 1"/>
+    <w:basedOn w:val="Standaard"/>
+    <w:next w:val="Standaard"/>
+    <w:autoRedefine/>
+    <w:uiPriority w:val="39"/>
+    <w:unhideWhenUsed/>
+    <w:rsid w:val="00761FF0"/>
+    <w:pPr>
+      <w:spacing w:after="100"/>
+    </w:pPr>
   </w:style>
 </w:styles>
 </file>
@@ -1226,4 +3241,35 @@
     </a:ext>
   </a:extLst>
 </a:theme>
+</file>
+
+<file path=customXml/item1.xml><?xml version="1.0" encoding="utf-8"?>
+<CoverPageProperties xmlns="http://schemas.microsoft.com/office/2006/coverPageProps">
+  <PublishDate>2022-2023</PublishDate>
+  <Abstract/>
+  <CompanyAddress/>
+  <CompanyPhone/>
+  <CompanyFax/>
+  <CompanyEmail/>
+</CoverPageProperties>
+</file>
+
+<file path=customXml/item2.xml><?xml version="1.0" encoding="utf-8"?>
+<b:Sources xmlns:b="http://schemas.openxmlformats.org/officeDocument/2006/bibliography" xmlns="http://schemas.openxmlformats.org/officeDocument/2006/bibliography" SelectedStyle="\APASixthEditionOfficeOnline.xsl" StyleName="APA" Version="6"/>
+</file>
+
+<file path=customXml/itemProps1.xml><?xml version="1.0" encoding="utf-8"?>
+<ds:datastoreItem xmlns:ds="http://schemas.openxmlformats.org/officeDocument/2006/customXml" ds:itemID="{55AF091B-3C7A-41E3-B477-F2FDAA23CFDA}">
+  <ds:schemaRefs>
+    <ds:schemaRef ds:uri="http://schemas.microsoft.com/office/2006/coverPageProps"/>
+  </ds:schemaRefs>
+</ds:datastoreItem>
+</file>
+
+<file path=customXml/itemProps2.xml><?xml version="1.0" encoding="utf-8"?>
+<ds:datastoreItem xmlns:ds="http://schemas.openxmlformats.org/officeDocument/2006/customXml" ds:itemID="{86AF515A-9650-4475-9CBD-E27F2611396F}">
+  <ds:schemaRefs>
+    <ds:schemaRef ds:uri="http://schemas.openxmlformats.org/officeDocument/2006/bibliography"/>
+  </ds:schemaRefs>
+</ds:datastoreItem>
 </file>
</xml_diff>